<commit_message>
Update: Design Rationale by Yogesh Ganesh
</commit_message>
<xml_diff>
--- a/docs/design-docs/Design Rationale.docx
+++ b/docs/design-docs/Design Rationale.docx
@@ -48,6 +48,36 @@
       <w:r>
         <w:rPr>
           <w:rFonts w:ascii="Cambria" w:eastAsia="Times New Roman" w:hAnsi="Cambria" w:cs="Times New Roman"/>
+          <w:color w:val="000000"/>
+          <w:lang w:val="en-US"/>
+        </w:rPr>
+        <w:t>This rationale explains the different classes that are going to be in our game. It also explains in detail what each class does and the relationship between the classes and what are the methods and attributes present and how they are manipulated to achieve the result we want..</w:t>
+      </w:r>
+    </w:p>
+    <w:p>
+      <w:pPr>
+        <w:spacing w:line="240" w:lineRule="auto"/>
+        <w:rPr>
+          <w:rFonts w:ascii="Times New Roman" w:eastAsia="Times New Roman" w:hAnsi="Times New Roman" w:cs="Times New Roman"/>
+          <w:sz w:val="24"/>
+          <w:szCs w:val="24"/>
+          <w:lang w:val="en-US"/>
+        </w:rPr>
+      </w:pPr>
+    </w:p>
+    <w:p>
+      <w:pPr>
+        <w:spacing w:line="240" w:lineRule="auto"/>
+        <w:rPr>
+          <w:rFonts w:ascii="Times New Roman" w:eastAsia="Times New Roman" w:hAnsi="Times New Roman" w:cs="Times New Roman"/>
+          <w:sz w:val="24"/>
+          <w:szCs w:val="24"/>
+          <w:lang w:val="en-US"/>
+        </w:rPr>
+      </w:pPr>
+      <w:r>
+        <w:rPr>
+          <w:rFonts w:ascii="Cambria" w:eastAsia="Times New Roman" w:hAnsi="Cambria" w:cs="Times New Roman"/>
           <w:b/>
           <w:bCs/>
           <w:color w:val="000000"/>
@@ -688,6 +718,7 @@
           <w:u w:val="single"/>
           <w:lang w:val="en-US"/>
         </w:rPr>
+        <w:lastRenderedPageBreak/>
         <w:t>Class Responsibility:</w:t>
       </w:r>
     </w:p>
@@ -707,16 +738,7 @@
           <w:color w:val="000000"/>
           <w:lang w:val="en-US"/>
         </w:rPr>
-        <w:t xml:space="preserve">In order to obtain a key, the player must defeat an enemy. After the enemy has been knocked out, the enemy will drop a key. This key is used to open a door. Each Key, which is an object of the Key class, has a attribute called the keyID which is used to uniquely identify each key. The </w:t>
-      </w:r>
-      <w:r>
-        <w:rPr>
-          <w:rFonts w:ascii="Cambria" w:eastAsia="Times New Roman" w:hAnsi="Cambria" w:cs="Times New Roman"/>
-          <w:color w:val="000000"/>
-          <w:lang w:val="en-US"/>
-        </w:rPr>
-        <w:lastRenderedPageBreak/>
-        <w:t>keyID matches with a specific doorId so that, that key can be used only to open that particular Door. Once the key is used, it should be removed from the players inventory.</w:t>
+        <w:t>In order to obtain a key, the player must defeat an enemy. After the enemy has been knocked out, the enemy will drop a key. This key is used to open a door. Each Key, which is an object of the Key class, has a attribute called the keyID which is used to uniquely identify each key. The keyID matches with a specific doorId so that, that key can be used only to open that particular Door. Once the key is used, it should be removed from the players inventory.</w:t>
       </w:r>
     </w:p>
     <w:p>
@@ -1174,6 +1196,7 @@
           <w:color w:val="000000"/>
           <w:lang w:val="en-US"/>
         </w:rPr>
+        <w:lastRenderedPageBreak/>
         <w:t xml:space="preserve">The Goon class will extend(inherit methods and attributes) Actor as it is an enemy with all required attributes of the Actor class. The Goon class also requires all the methods (like isConscious, hurt, getIntrinsicWeapon) in Actor class to be implemented properly in the game. </w:t>
       </w:r>
     </w:p>
@@ -1204,7 +1227,6 @@
           <w:color w:val="000000"/>
           <w:lang w:val="en-US"/>
         </w:rPr>
-        <w:lastRenderedPageBreak/>
         <w:t>The Goon has two behaviors insultBehaviour and FollowBehaviour. The way FollowBehaviour is implemented for Goon is the same way that it is implemented for Grunt so it is not shown in our class diagram. However, the insultBehaviour is a new Behaviour so we showed it in our class diagram. The Goon class uses ActionFactory interface to generate actions to perform, we show this using the simple association relationship. The Goon Class also can hold a key which is shown by a simple association relationship. The Goon Class is also dependant on Action class because the Goon Class cannot exist without an Action to perform.</w:t>
       </w:r>
     </w:p>
@@ -1582,7 +1604,16 @@
           <w:color w:val="000000"/>
           <w:lang w:val="en-US"/>
         </w:rPr>
-        <w:t xml:space="preserve">The insultBehaviour class inherits from Action class as it is an Action that can be performed by the Player and it has all the required methods for us to implement the class. The class InsultBehaviour, implements ActionFactory so that it can use the getAction() method.The getAction() method is overridden in order to return steps to achieve our behaviour., in this case throwing insults at the player. We show that InsultBehaviour implements ActionFactory by using a interface realisation arrow. </w:t>
+        <w:t xml:space="preserve">The insultBehaviour class inherits from Action class as it is an Action that can be performed by the Player and it has all the required methods for us to implement the class. The class InsultBehaviour, implements ActionFactory so that it can use the getAction() method.The getAction() method is overridden in order to return steps to achieve our behaviour., in this case </w:t>
+      </w:r>
+      <w:r>
+        <w:rPr>
+          <w:rFonts w:ascii="Cambria" w:eastAsia="Times New Roman" w:hAnsi="Cambria" w:cs="Times New Roman"/>
+          <w:color w:val="000000"/>
+          <w:lang w:val="en-US"/>
+        </w:rPr>
+        <w:lastRenderedPageBreak/>
+        <w:t xml:space="preserve">throwing insults at the player. We show that InsultBehaviour implements ActionFactory by using a interface realisation arrow. </w:t>
       </w:r>
     </w:p>
     <w:p>
@@ -1632,7 +1663,6 @@
           <w:color w:val="000000"/>
           <w:lang w:val="en-US"/>
         </w:rPr>
-        <w:lastRenderedPageBreak/>
         <w:t>- Inherited Attributes from the Action Class.</w:t>
       </w:r>
     </w:p>
@@ -2144,16 +2174,8 @@
           <w:color w:val="000000"/>
           <w:lang w:val="en-US"/>
         </w:rPr>
-        <w:t xml:space="preserve">+playTurn() - currently the playTurn method chooses a action randomly from a list of possible actions for the actor. We need to override it for Ninja in a way that there is only one action which is only performed if the player is within 5 squares of Ninja. There are two actions, throw </w:t>
-      </w:r>
-      <w:r>
-        <w:rPr>
-          <w:rFonts w:ascii="Cambria" w:eastAsia="Times New Roman" w:hAnsi="Cambria" w:cs="Times New Roman"/>
-          <w:color w:val="000000"/>
-          <w:lang w:val="en-US"/>
-        </w:rPr>
         <w:lastRenderedPageBreak/>
-        <w:t>stun powder and move one step back but it should be implemented as one for the sake of simplicity.</w:t>
+        <w:t>+playTurn() - currently the playTurn method chooses a action randomly from a list of possible actions for the actor. We need to override it for Ninja in a way that there is only one action which is only performed if the player is within 5 squares of Ninja. There are two actions, throw stun powder and move one step back but it should be implemented as one for the sake of simplicity.</w:t>
       </w:r>
     </w:p>
     <w:p>
@@ -2166,51 +2188,6 @@
           <w:lang w:val="en-US"/>
         </w:rPr>
       </w:pPr>
-      <w:r>
-        <w:rPr>
-          <w:rFonts w:ascii="Times New Roman" w:eastAsia="Times New Roman" w:hAnsi="Times New Roman" w:cs="Times New Roman"/>
-          <w:sz w:val="24"/>
-          <w:szCs w:val="24"/>
-          <w:lang w:val="en-US"/>
-        </w:rPr>
-        <w:br/>
-      </w:r>
-      <w:r>
-        <w:rPr>
-          <w:rFonts w:ascii="Times New Roman" w:eastAsia="Times New Roman" w:hAnsi="Times New Roman" w:cs="Times New Roman"/>
-          <w:sz w:val="24"/>
-          <w:szCs w:val="24"/>
-          <w:lang w:val="en-US"/>
-        </w:rPr>
-        <w:br/>
-      </w:r>
-      <w:r>
-        <w:rPr>
-          <w:rFonts w:ascii="Times New Roman" w:eastAsia="Times New Roman" w:hAnsi="Times New Roman" w:cs="Times New Roman"/>
-          <w:sz w:val="24"/>
-          <w:szCs w:val="24"/>
-          <w:lang w:val="en-US"/>
-        </w:rPr>
-        <w:br/>
-      </w:r>
-      <w:r>
-        <w:rPr>
-          <w:rFonts w:ascii="Times New Roman" w:eastAsia="Times New Roman" w:hAnsi="Times New Roman" w:cs="Times New Roman"/>
-          <w:sz w:val="24"/>
-          <w:szCs w:val="24"/>
-          <w:lang w:val="en-US"/>
-        </w:rPr>
-        <w:br/>
-      </w:r>
-      <w:r>
-        <w:rPr>
-          <w:rFonts w:ascii="Times New Roman" w:eastAsia="Times New Roman" w:hAnsi="Times New Roman" w:cs="Times New Roman"/>
-          <w:sz w:val="24"/>
-          <w:szCs w:val="24"/>
-          <w:lang w:val="en-US"/>
-        </w:rPr>
-        <w:br/>
-      </w:r>
       <w:r>
         <w:rPr>
           <w:rFonts w:ascii="Times New Roman" w:eastAsia="Times New Roman" w:hAnsi="Times New Roman" w:cs="Times New Roman"/>
@@ -2484,37 +2461,37 @@
           <w:color w:val="000000"/>
           <w:lang w:val="en-US"/>
         </w:rPr>
-        <w:t>The stunBehaviour class has the same relationships with the classes from the engine as the insultBehaviour class so we choose not to waste time explaining about it. However, we are explaining the relationship of the stunBehaviour class with non-engine classes below.</w:t>
-      </w:r>
-    </w:p>
-    <w:p>
-      <w:pPr>
-        <w:spacing w:line="240" w:lineRule="auto"/>
-        <w:rPr>
-          <w:rFonts w:ascii="Times New Roman" w:eastAsia="Times New Roman" w:hAnsi="Times New Roman" w:cs="Times New Roman"/>
-          <w:sz w:val="24"/>
-          <w:szCs w:val="24"/>
-          <w:lang w:val="en-US"/>
-        </w:rPr>
-      </w:pPr>
-    </w:p>
-    <w:p>
-      <w:pPr>
-        <w:spacing w:line="240" w:lineRule="auto"/>
-        <w:rPr>
-          <w:rFonts w:ascii="Times New Roman" w:eastAsia="Times New Roman" w:hAnsi="Times New Roman" w:cs="Times New Roman"/>
-          <w:sz w:val="24"/>
-          <w:szCs w:val="24"/>
-          <w:lang w:val="en-US"/>
-        </w:rPr>
-      </w:pPr>
-      <w:r>
-        <w:rPr>
-          <w:rFonts w:ascii="Cambria" w:eastAsia="Times New Roman" w:hAnsi="Cambria" w:cs="Times New Roman"/>
-          <w:color w:val="000000"/>
-          <w:lang w:val="en-US"/>
-        </w:rPr>
-        <w:t>The stunBehaviour class is dependant on the stunPowder class because if Ninja doesn't have stunPowder he cannot perform stunBehaviour. This is shown in the diagram as a dependency relationship with a normal open arrow with dotted lines. Ninja has stunBehaviour which is shown as a simple association.</w:t>
+        <w:t>The stunBehaviour class has the same relationships with the classes from the engine as the insultBehaviour class so we will not go into detail about it. However, we are explaining the relationship of the stunBehaviour class with non-engine classes below.</w:t>
+      </w:r>
+    </w:p>
+    <w:p>
+      <w:pPr>
+        <w:spacing w:line="240" w:lineRule="auto"/>
+        <w:rPr>
+          <w:rFonts w:ascii="Times New Roman" w:eastAsia="Times New Roman" w:hAnsi="Times New Roman" w:cs="Times New Roman"/>
+          <w:sz w:val="24"/>
+          <w:szCs w:val="24"/>
+          <w:lang w:val="en-US"/>
+        </w:rPr>
+      </w:pPr>
+    </w:p>
+    <w:p>
+      <w:pPr>
+        <w:spacing w:line="240" w:lineRule="auto"/>
+        <w:rPr>
+          <w:rFonts w:ascii="Times New Roman" w:eastAsia="Times New Roman" w:hAnsi="Times New Roman" w:cs="Times New Roman"/>
+          <w:sz w:val="24"/>
+          <w:szCs w:val="24"/>
+          <w:lang w:val="en-US"/>
+        </w:rPr>
+      </w:pPr>
+      <w:r>
+        <w:rPr>
+          <w:rFonts w:ascii="Cambria" w:eastAsia="Times New Roman" w:hAnsi="Cambria" w:cs="Times New Roman"/>
+          <w:color w:val="000000"/>
+          <w:lang w:val="en-US"/>
+        </w:rPr>
+        <w:t>The stunBehaviour class is dependant on the stunPowder class because if Ninja doesn't have stunPowder he cannot perform stunBehaviour. This is shown in the diagram as a dependency relationship with a normal open arrow with dashed lines. Ninja has stunBehaviour which is shown as a simple association.</w:t>
       </w:r>
     </w:p>
     <w:p>
@@ -2652,20 +2629,173 @@
           <w:color w:val="000000"/>
           <w:lang w:val="en-US"/>
         </w:rPr>
+        <w:t>+getAction() - this is overridden in a way that the methods gets the allowable actions of the player and sets it to null for two turns.</w:t>
+      </w:r>
+    </w:p>
+    <w:p>
+      <w:pPr>
+        <w:spacing w:after="240" w:line="240" w:lineRule="auto"/>
+        <w:rPr>
+          <w:rFonts w:ascii="Times New Roman" w:eastAsia="Times New Roman" w:hAnsi="Times New Roman" w:cs="Times New Roman"/>
+          <w:sz w:val="24"/>
+          <w:szCs w:val="24"/>
+          <w:lang w:val="en-US"/>
+        </w:rPr>
+      </w:pPr>
+      <w:r>
+        <w:rPr>
+          <w:rFonts w:ascii="Times New Roman" w:eastAsia="Times New Roman" w:hAnsi="Times New Roman" w:cs="Times New Roman"/>
+          <w:sz w:val="24"/>
+          <w:szCs w:val="24"/>
+          <w:lang w:val="en-US"/>
+        </w:rPr>
         <w:lastRenderedPageBreak/>
-        <w:t>+getAction() - this is overridden in a way that the methods gets the allowable actions of the player and sets it to null for two turns.</w:t>
-      </w:r>
-    </w:p>
-    <w:p>
-      <w:pPr>
-        <w:spacing w:after="240" w:line="240" w:lineRule="auto"/>
-        <w:rPr>
-          <w:rFonts w:ascii="Times New Roman" w:eastAsia="Times New Roman" w:hAnsi="Times New Roman" w:cs="Times New Roman"/>
-          <w:sz w:val="24"/>
-          <w:szCs w:val="24"/>
-          <w:lang w:val="en-US"/>
-        </w:rPr>
-      </w:pPr>
+        <w:br/>
+      </w:r>
+      <w:r>
+        <w:rPr>
+          <w:rFonts w:ascii="Times New Roman" w:eastAsia="Times New Roman" w:hAnsi="Times New Roman" w:cs="Times New Roman"/>
+          <w:sz w:val="24"/>
+          <w:szCs w:val="24"/>
+          <w:lang w:val="en-US"/>
+        </w:rPr>
+        <w:br/>
+      </w:r>
+      <w:r>
+        <w:rPr>
+          <w:rFonts w:ascii="Times New Roman" w:eastAsia="Times New Roman" w:hAnsi="Times New Roman" w:cs="Times New Roman"/>
+          <w:sz w:val="24"/>
+          <w:szCs w:val="24"/>
+          <w:lang w:val="en-US"/>
+        </w:rPr>
+        <w:br/>
+      </w:r>
+      <w:r>
+        <w:rPr>
+          <w:rFonts w:ascii="Times New Roman" w:eastAsia="Times New Roman" w:hAnsi="Times New Roman" w:cs="Times New Roman"/>
+          <w:sz w:val="24"/>
+          <w:szCs w:val="24"/>
+          <w:lang w:val="en-US"/>
+        </w:rPr>
+        <w:br/>
+      </w:r>
+      <w:r>
+        <w:rPr>
+          <w:rFonts w:ascii="Times New Roman" w:eastAsia="Times New Roman" w:hAnsi="Times New Roman" w:cs="Times New Roman"/>
+          <w:sz w:val="24"/>
+          <w:szCs w:val="24"/>
+          <w:lang w:val="en-US"/>
+        </w:rPr>
+        <w:br/>
+      </w:r>
+      <w:r>
+        <w:rPr>
+          <w:rFonts w:ascii="Times New Roman" w:eastAsia="Times New Roman" w:hAnsi="Times New Roman" w:cs="Times New Roman"/>
+          <w:sz w:val="24"/>
+          <w:szCs w:val="24"/>
+          <w:lang w:val="en-US"/>
+        </w:rPr>
+        <w:br/>
+      </w:r>
+      <w:r>
+        <w:rPr>
+          <w:rFonts w:ascii="Times New Roman" w:eastAsia="Times New Roman" w:hAnsi="Times New Roman" w:cs="Times New Roman"/>
+          <w:sz w:val="24"/>
+          <w:szCs w:val="24"/>
+          <w:lang w:val="en-US"/>
+        </w:rPr>
+        <w:br/>
+      </w:r>
+      <w:r>
+        <w:rPr>
+          <w:rFonts w:ascii="Times New Roman" w:eastAsia="Times New Roman" w:hAnsi="Times New Roman" w:cs="Times New Roman"/>
+          <w:sz w:val="24"/>
+          <w:szCs w:val="24"/>
+          <w:lang w:val="en-US"/>
+        </w:rPr>
+        <w:br/>
+      </w:r>
+      <w:r>
+        <w:rPr>
+          <w:rFonts w:ascii="Times New Roman" w:eastAsia="Times New Roman" w:hAnsi="Times New Roman" w:cs="Times New Roman"/>
+          <w:sz w:val="24"/>
+          <w:szCs w:val="24"/>
+          <w:lang w:val="en-US"/>
+        </w:rPr>
+        <w:br/>
+      </w:r>
+      <w:r>
+        <w:rPr>
+          <w:rFonts w:ascii="Times New Roman" w:eastAsia="Times New Roman" w:hAnsi="Times New Roman" w:cs="Times New Roman"/>
+          <w:sz w:val="24"/>
+          <w:szCs w:val="24"/>
+          <w:lang w:val="en-US"/>
+        </w:rPr>
+        <w:br/>
+      </w:r>
+      <w:r>
+        <w:rPr>
+          <w:rFonts w:ascii="Times New Roman" w:eastAsia="Times New Roman" w:hAnsi="Times New Roman" w:cs="Times New Roman"/>
+          <w:sz w:val="24"/>
+          <w:szCs w:val="24"/>
+          <w:lang w:val="en-US"/>
+        </w:rPr>
+        <w:br/>
+      </w:r>
+      <w:r>
+        <w:rPr>
+          <w:rFonts w:ascii="Times New Roman" w:eastAsia="Times New Roman" w:hAnsi="Times New Roman" w:cs="Times New Roman"/>
+          <w:sz w:val="24"/>
+          <w:szCs w:val="24"/>
+          <w:lang w:val="en-US"/>
+        </w:rPr>
+        <w:br/>
+      </w:r>
+      <w:r>
+        <w:rPr>
+          <w:rFonts w:ascii="Times New Roman" w:eastAsia="Times New Roman" w:hAnsi="Times New Roman" w:cs="Times New Roman"/>
+          <w:sz w:val="24"/>
+          <w:szCs w:val="24"/>
+          <w:lang w:val="en-US"/>
+        </w:rPr>
+        <w:br/>
+      </w:r>
+      <w:r>
+        <w:rPr>
+          <w:rFonts w:ascii="Times New Roman" w:eastAsia="Times New Roman" w:hAnsi="Times New Roman" w:cs="Times New Roman"/>
+          <w:sz w:val="24"/>
+          <w:szCs w:val="24"/>
+          <w:lang w:val="en-US"/>
+        </w:rPr>
+        <w:br/>
+      </w:r>
+      <w:r>
+        <w:rPr>
+          <w:rFonts w:ascii="Times New Roman" w:eastAsia="Times New Roman" w:hAnsi="Times New Roman" w:cs="Times New Roman"/>
+          <w:sz w:val="24"/>
+          <w:szCs w:val="24"/>
+          <w:lang w:val="en-US"/>
+        </w:rPr>
+        <w:br/>
+      </w:r>
+      <w:r>
+        <w:rPr>
+          <w:rFonts w:ascii="Times New Roman" w:eastAsia="Times New Roman" w:hAnsi="Times New Roman" w:cs="Times New Roman"/>
+          <w:sz w:val="24"/>
+          <w:szCs w:val="24"/>
+          <w:lang w:val="en-US"/>
+        </w:rPr>
+        <w:br/>
+      </w:r>
+      <w:r>
+        <w:rPr>
+          <w:rFonts w:ascii="Times New Roman" w:eastAsia="Times New Roman" w:hAnsi="Times New Roman" w:cs="Times New Roman"/>
+          <w:sz w:val="24"/>
+          <w:szCs w:val="24"/>
+          <w:lang w:val="en-US"/>
+        </w:rPr>
+        <w:br/>
+      </w:r>
     </w:p>
     <w:p>
       <w:pPr>
@@ -2825,26 +2955,26 @@
           <w:color w:val="000000"/>
           <w:lang w:val="en-US"/>
         </w:rPr>
-        <w:t>- Inherited Attributes from the Action Class.</w:t>
-      </w:r>
-    </w:p>
-    <w:p>
-      <w:pPr>
-        <w:spacing w:line="240" w:lineRule="auto"/>
-        <w:rPr>
-          <w:rFonts w:ascii="Times New Roman" w:eastAsia="Times New Roman" w:hAnsi="Times New Roman" w:cs="Times New Roman"/>
-          <w:sz w:val="24"/>
-          <w:szCs w:val="24"/>
-          <w:lang w:val="en-US"/>
-        </w:rPr>
-      </w:pPr>
-      <w:r>
-        <w:rPr>
-          <w:rFonts w:ascii="Cambria" w:eastAsia="Times New Roman" w:hAnsi="Cambria" w:cs="Times New Roman"/>
-          <w:color w:val="000000"/>
-          <w:lang w:val="en-US"/>
-        </w:rPr>
-        <w:t>+ Inherited Methods from the Action Class.</w:t>
+        <w:t>- Inherited Attributes from the WeaponItem Class.</w:t>
+      </w:r>
+    </w:p>
+    <w:p>
+      <w:pPr>
+        <w:spacing w:line="240" w:lineRule="auto"/>
+        <w:rPr>
+          <w:rFonts w:ascii="Times New Roman" w:eastAsia="Times New Roman" w:hAnsi="Times New Roman" w:cs="Times New Roman"/>
+          <w:sz w:val="24"/>
+          <w:szCs w:val="24"/>
+          <w:lang w:val="en-US"/>
+        </w:rPr>
+      </w:pPr>
+      <w:r>
+        <w:rPr>
+          <w:rFonts w:ascii="Cambria" w:eastAsia="Times New Roman" w:hAnsi="Cambria" w:cs="Times New Roman"/>
+          <w:color w:val="000000"/>
+          <w:lang w:val="en-US"/>
+        </w:rPr>
+        <w:t>+ Inherited Methods from the WeaponItem Class.</w:t>
       </w:r>
     </w:p>
     <w:p>
@@ -2926,6 +3056,232 @@
           <w:lang w:val="en-US"/>
         </w:rPr>
       </w:pPr>
+      <w:r>
+        <w:rPr>
+          <w:rFonts w:ascii="Times New Roman" w:eastAsia="Times New Roman" w:hAnsi="Times New Roman" w:cs="Times New Roman"/>
+          <w:sz w:val="24"/>
+          <w:szCs w:val="24"/>
+          <w:lang w:val="en-US"/>
+        </w:rPr>
+        <w:br/>
+      </w:r>
+      <w:r>
+        <w:rPr>
+          <w:rFonts w:ascii="Times New Roman" w:eastAsia="Times New Roman" w:hAnsi="Times New Roman" w:cs="Times New Roman"/>
+          <w:sz w:val="24"/>
+          <w:szCs w:val="24"/>
+          <w:lang w:val="en-US"/>
+        </w:rPr>
+        <w:br/>
+      </w:r>
+      <w:r>
+        <w:rPr>
+          <w:rFonts w:ascii="Times New Roman" w:eastAsia="Times New Roman" w:hAnsi="Times New Roman" w:cs="Times New Roman"/>
+          <w:sz w:val="24"/>
+          <w:szCs w:val="24"/>
+          <w:lang w:val="en-US"/>
+        </w:rPr>
+        <w:br/>
+      </w:r>
+      <w:r>
+        <w:rPr>
+          <w:rFonts w:ascii="Times New Roman" w:eastAsia="Times New Roman" w:hAnsi="Times New Roman" w:cs="Times New Roman"/>
+          <w:sz w:val="24"/>
+          <w:szCs w:val="24"/>
+          <w:lang w:val="en-US"/>
+        </w:rPr>
+        <w:br/>
+      </w:r>
+      <w:r>
+        <w:rPr>
+          <w:rFonts w:ascii="Times New Roman" w:eastAsia="Times New Roman" w:hAnsi="Times New Roman" w:cs="Times New Roman"/>
+          <w:sz w:val="24"/>
+          <w:szCs w:val="24"/>
+          <w:lang w:val="en-US"/>
+        </w:rPr>
+        <w:br/>
+      </w:r>
+      <w:r>
+        <w:rPr>
+          <w:rFonts w:ascii="Times New Roman" w:eastAsia="Times New Roman" w:hAnsi="Times New Roman" w:cs="Times New Roman"/>
+          <w:sz w:val="24"/>
+          <w:szCs w:val="24"/>
+          <w:lang w:val="en-US"/>
+        </w:rPr>
+        <w:br/>
+      </w:r>
+      <w:r>
+        <w:rPr>
+          <w:rFonts w:ascii="Times New Roman" w:eastAsia="Times New Roman" w:hAnsi="Times New Roman" w:cs="Times New Roman"/>
+          <w:sz w:val="24"/>
+          <w:szCs w:val="24"/>
+          <w:lang w:val="en-US"/>
+        </w:rPr>
+        <w:br/>
+      </w:r>
+      <w:r>
+        <w:rPr>
+          <w:rFonts w:ascii="Times New Roman" w:eastAsia="Times New Roman" w:hAnsi="Times New Roman" w:cs="Times New Roman"/>
+          <w:sz w:val="24"/>
+          <w:szCs w:val="24"/>
+          <w:lang w:val="en-US"/>
+        </w:rPr>
+        <w:br/>
+      </w:r>
+      <w:r>
+        <w:rPr>
+          <w:rFonts w:ascii="Times New Roman" w:eastAsia="Times New Roman" w:hAnsi="Times New Roman" w:cs="Times New Roman"/>
+          <w:sz w:val="24"/>
+          <w:szCs w:val="24"/>
+          <w:lang w:val="en-US"/>
+        </w:rPr>
+        <w:br/>
+      </w:r>
+      <w:r>
+        <w:rPr>
+          <w:rFonts w:ascii="Times New Roman" w:eastAsia="Times New Roman" w:hAnsi="Times New Roman" w:cs="Times New Roman"/>
+          <w:sz w:val="24"/>
+          <w:szCs w:val="24"/>
+          <w:lang w:val="en-US"/>
+        </w:rPr>
+        <w:br/>
+      </w:r>
+      <w:r>
+        <w:rPr>
+          <w:rFonts w:ascii="Times New Roman" w:eastAsia="Times New Roman" w:hAnsi="Times New Roman" w:cs="Times New Roman"/>
+          <w:sz w:val="24"/>
+          <w:szCs w:val="24"/>
+          <w:lang w:val="en-US"/>
+        </w:rPr>
+        <w:br/>
+      </w:r>
+      <w:r>
+        <w:rPr>
+          <w:rFonts w:ascii="Times New Roman" w:eastAsia="Times New Roman" w:hAnsi="Times New Roman" w:cs="Times New Roman"/>
+          <w:sz w:val="24"/>
+          <w:szCs w:val="24"/>
+          <w:lang w:val="en-US"/>
+        </w:rPr>
+        <w:br/>
+      </w:r>
+      <w:r>
+        <w:rPr>
+          <w:rFonts w:ascii="Times New Roman" w:eastAsia="Times New Roman" w:hAnsi="Times New Roman" w:cs="Times New Roman"/>
+          <w:sz w:val="24"/>
+          <w:szCs w:val="24"/>
+          <w:lang w:val="en-US"/>
+        </w:rPr>
+        <w:br/>
+      </w:r>
+      <w:r>
+        <w:rPr>
+          <w:rFonts w:ascii="Times New Roman" w:eastAsia="Times New Roman" w:hAnsi="Times New Roman" w:cs="Times New Roman"/>
+          <w:sz w:val="24"/>
+          <w:szCs w:val="24"/>
+          <w:lang w:val="en-US"/>
+        </w:rPr>
+        <w:br/>
+      </w:r>
+      <w:r>
+        <w:rPr>
+          <w:rFonts w:ascii="Times New Roman" w:eastAsia="Times New Roman" w:hAnsi="Times New Roman" w:cs="Times New Roman"/>
+          <w:sz w:val="24"/>
+          <w:szCs w:val="24"/>
+          <w:lang w:val="en-US"/>
+        </w:rPr>
+        <w:lastRenderedPageBreak/>
+        <w:br/>
+      </w:r>
+      <w:r>
+        <w:rPr>
+          <w:rFonts w:ascii="Times New Roman" w:eastAsia="Times New Roman" w:hAnsi="Times New Roman" w:cs="Times New Roman"/>
+          <w:sz w:val="24"/>
+          <w:szCs w:val="24"/>
+          <w:lang w:val="en-US"/>
+        </w:rPr>
+        <w:br/>
+      </w:r>
+      <w:r>
+        <w:rPr>
+          <w:rFonts w:ascii="Times New Roman" w:eastAsia="Times New Roman" w:hAnsi="Times New Roman" w:cs="Times New Roman"/>
+          <w:sz w:val="24"/>
+          <w:szCs w:val="24"/>
+          <w:lang w:val="en-US"/>
+        </w:rPr>
+        <w:br/>
+      </w:r>
+      <w:r>
+        <w:rPr>
+          <w:rFonts w:ascii="Times New Roman" w:eastAsia="Times New Roman" w:hAnsi="Times New Roman" w:cs="Times New Roman"/>
+          <w:sz w:val="24"/>
+          <w:szCs w:val="24"/>
+          <w:lang w:val="en-US"/>
+        </w:rPr>
+        <w:br/>
+      </w:r>
+      <w:r>
+        <w:rPr>
+          <w:rFonts w:ascii="Times New Roman" w:eastAsia="Times New Roman" w:hAnsi="Times New Roman" w:cs="Times New Roman"/>
+          <w:sz w:val="24"/>
+          <w:szCs w:val="24"/>
+          <w:lang w:val="en-US"/>
+        </w:rPr>
+        <w:br/>
+      </w:r>
+      <w:r>
+        <w:rPr>
+          <w:rFonts w:ascii="Times New Roman" w:eastAsia="Times New Roman" w:hAnsi="Times New Roman" w:cs="Times New Roman"/>
+          <w:sz w:val="24"/>
+          <w:szCs w:val="24"/>
+          <w:lang w:val="en-US"/>
+        </w:rPr>
+        <w:br/>
+      </w:r>
+      <w:r>
+        <w:rPr>
+          <w:rFonts w:ascii="Times New Roman" w:eastAsia="Times New Roman" w:hAnsi="Times New Roman" w:cs="Times New Roman"/>
+          <w:sz w:val="24"/>
+          <w:szCs w:val="24"/>
+          <w:lang w:val="en-US"/>
+        </w:rPr>
+        <w:br/>
+      </w:r>
+      <w:r>
+        <w:rPr>
+          <w:rFonts w:ascii="Times New Roman" w:eastAsia="Times New Roman" w:hAnsi="Times New Roman" w:cs="Times New Roman"/>
+          <w:sz w:val="24"/>
+          <w:szCs w:val="24"/>
+          <w:lang w:val="en-US"/>
+        </w:rPr>
+        <w:br/>
+      </w:r>
+      <w:r>
+        <w:rPr>
+          <w:rFonts w:ascii="Times New Roman" w:eastAsia="Times New Roman" w:hAnsi="Times New Roman" w:cs="Times New Roman"/>
+          <w:sz w:val="24"/>
+          <w:szCs w:val="24"/>
+          <w:lang w:val="en-US"/>
+        </w:rPr>
+        <w:br/>
+      </w:r>
+      <w:r>
+        <w:rPr>
+          <w:rFonts w:ascii="Times New Roman" w:eastAsia="Times New Roman" w:hAnsi="Times New Roman" w:cs="Times New Roman"/>
+          <w:sz w:val="24"/>
+          <w:szCs w:val="24"/>
+          <w:lang w:val="en-US"/>
+        </w:rPr>
+        <w:br/>
+      </w:r>
+      <w:r>
+        <w:rPr>
+          <w:rFonts w:ascii="Times New Roman" w:eastAsia="Times New Roman" w:hAnsi="Times New Roman" w:cs="Times New Roman"/>
+          <w:sz w:val="24"/>
+          <w:szCs w:val="24"/>
+          <w:lang w:val="en-US"/>
+        </w:rPr>
+        <w:br/>
+      </w:r>
       <w:r>
         <w:rPr>
           <w:rFonts w:ascii="Times New Roman" w:eastAsia="Times New Roman" w:hAnsi="Times New Roman" w:cs="Times New Roman"/>
@@ -3044,7 +3400,7 @@
           <w:color w:val="000000"/>
           <w:lang w:val="en-US"/>
         </w:rPr>
-        <w:t xml:space="preserve">The Q class inherits from Actor class because it is also a character with hitpoints, a display character and all the other attributes any other actor has. It also uses the methods of the actor class therefore it inherits from Actor class. The givePlansAction class is dependent on the Q class because the givePlansAction cannot take place unless the Q is there to receive the plans. </w:t>
+        <w:t>The Q class inherits from Actor class because it is also a character with hitpoints, a display character and all the other attributes any other actor has. It also uses the methods of the actor class therefore it inherits from Actor class. The givePlansAction class is dependent on the Q class because the givePlansAction cannot take place unless the Q is there to receive the plans. Q holds the Rocket Body which is shown with a simple association relationship. The Talk Behaviour is used by Q and their relationship is shown with a simple association. The Q class uses Action Factory to generate a list of Actions to be performed.</w:t>
       </w:r>
     </w:p>
     <w:p>
@@ -3094,26 +3450,26 @@
           <w:color w:val="000000"/>
           <w:lang w:val="en-US"/>
         </w:rPr>
-        <w:t>- Inherited Attributes from the Action Class.</w:t>
-      </w:r>
-    </w:p>
-    <w:p>
-      <w:pPr>
-        <w:spacing w:line="240" w:lineRule="auto"/>
-        <w:rPr>
-          <w:rFonts w:ascii="Times New Roman" w:eastAsia="Times New Roman" w:hAnsi="Times New Roman" w:cs="Times New Roman"/>
-          <w:sz w:val="24"/>
-          <w:szCs w:val="24"/>
-          <w:lang w:val="en-US"/>
-        </w:rPr>
-      </w:pPr>
-      <w:r>
-        <w:rPr>
-          <w:rFonts w:ascii="Cambria" w:eastAsia="Times New Roman" w:hAnsi="Cambria" w:cs="Times New Roman"/>
-          <w:color w:val="000000"/>
-          <w:lang w:val="en-US"/>
-        </w:rPr>
-        <w:t>+ Inherited Methods from the Action Class.</w:t>
+        <w:t>- Inherited Attributes from the Actor Class.</w:t>
+      </w:r>
+    </w:p>
+    <w:p>
+      <w:pPr>
+        <w:spacing w:line="240" w:lineRule="auto"/>
+        <w:rPr>
+          <w:rFonts w:ascii="Times New Roman" w:eastAsia="Times New Roman" w:hAnsi="Times New Roman" w:cs="Times New Roman"/>
+          <w:sz w:val="24"/>
+          <w:szCs w:val="24"/>
+          <w:lang w:val="en-US"/>
+        </w:rPr>
+      </w:pPr>
+      <w:r>
+        <w:rPr>
+          <w:rFonts w:ascii="Cambria" w:eastAsia="Times New Roman" w:hAnsi="Cambria" w:cs="Times New Roman"/>
+          <w:color w:val="000000"/>
+          <w:lang w:val="en-US"/>
+        </w:rPr>
+        <w:t>+ Inherited Methods from the Actor Class.</w:t>
       </w:r>
     </w:p>
     <w:p>
@@ -3163,7 +3519,26 @@
           <w:color w:val="000000"/>
           <w:lang w:val="en-US"/>
         </w:rPr>
-        <w:t xml:space="preserve">+execute() - this is overridden in a way to show a description that the Ninja stuns the player. </w:t>
+        <w:t xml:space="preserve">+playTurn() - this method is overridden so that the actions list for Q is mainly a list of MoveActorActions chosen randomly and if the player is near Q then TalkBehaviour happens </w:t>
+      </w:r>
+    </w:p>
+    <w:p>
+      <w:pPr>
+        <w:spacing w:line="240" w:lineRule="auto"/>
+        <w:rPr>
+          <w:rFonts w:ascii="Times New Roman" w:eastAsia="Times New Roman" w:hAnsi="Times New Roman" w:cs="Times New Roman"/>
+          <w:sz w:val="24"/>
+          <w:szCs w:val="24"/>
+          <w:lang w:val="en-US"/>
+        </w:rPr>
+      </w:pPr>
+      <w:r>
+        <w:rPr>
+          <w:rFonts w:ascii="Cambria" w:eastAsia="Times New Roman" w:hAnsi="Cambria" w:cs="Times New Roman"/>
+          <w:color w:val="000000"/>
+          <w:lang w:val="en-US"/>
+        </w:rPr>
+        <w:t>+ getAllowableActions() - this method is overridden so that the allowable actions of the player when the player is near Q would show an option for player to givePlans()</w:t>
       </w:r>
     </w:p>
     <w:p>
@@ -3185,415 +3560,131 @@
         </w:rPr>
         <w:br/>
       </w:r>
-    </w:p>
-    <w:p>
-      <w:pPr>
-        <w:spacing w:line="240" w:lineRule="auto"/>
-        <w:rPr>
-          <w:rFonts w:ascii="Times New Roman" w:eastAsia="Times New Roman" w:hAnsi="Times New Roman" w:cs="Times New Roman"/>
-          <w:sz w:val="24"/>
-          <w:szCs w:val="24"/>
-          <w:lang w:val="en-US"/>
-        </w:rPr>
-      </w:pPr>
-      <w:r>
-        <w:rPr>
-          <w:rFonts w:ascii="Cambria" w:eastAsia="Times New Roman" w:hAnsi="Cambria" w:cs="Times New Roman"/>
-          <w:color w:val="000000"/>
-          <w:lang w:val="en-US"/>
-        </w:rPr>
-        <w:t xml:space="preserve">Note: </w:t>
-      </w:r>
-    </w:p>
-    <w:p>
-      <w:pPr>
-        <w:spacing w:line="240" w:lineRule="auto"/>
-        <w:rPr>
-          <w:rFonts w:ascii="Times New Roman" w:eastAsia="Times New Roman" w:hAnsi="Times New Roman" w:cs="Times New Roman"/>
-          <w:sz w:val="24"/>
-          <w:szCs w:val="24"/>
-          <w:lang w:val="en-US"/>
-        </w:rPr>
-      </w:pPr>
-    </w:p>
-    <w:p>
-      <w:pPr>
-        <w:spacing w:line="240" w:lineRule="auto"/>
-        <w:rPr>
-          <w:rFonts w:ascii="Times New Roman" w:eastAsia="Times New Roman" w:hAnsi="Times New Roman" w:cs="Times New Roman"/>
-          <w:sz w:val="24"/>
-          <w:szCs w:val="24"/>
-          <w:lang w:val="en-US"/>
-        </w:rPr>
-      </w:pPr>
-      <w:r>
-        <w:rPr>
-          <w:rFonts w:ascii="Cambria" w:eastAsia="Times New Roman" w:hAnsi="Cambria" w:cs="Times New Roman"/>
-          <w:color w:val="000000"/>
-          <w:lang w:val="en-US"/>
-        </w:rPr>
-        <w:t>Q inherits from actor class and the playturn method should be overridden so that the actions list for Q is a list of MoveActorActions chosen randomly. And the talk action and give plans action should be in the actions list accessed by the getAllowableActions  method which should be overridden as well.</w:t>
-      </w:r>
-      <w:r>
-        <w:rPr>
-          <w:rFonts w:ascii="Cambria" w:eastAsia="Times New Roman" w:hAnsi="Cambria" w:cs="Times New Roman"/>
-          <w:color w:val="000000"/>
-          <w:lang w:val="en-US"/>
-        </w:rPr>
-        <w:tab/>
-      </w:r>
-    </w:p>
-    <w:p>
-      <w:pPr>
-        <w:spacing w:line="240" w:lineRule="auto"/>
-        <w:rPr>
-          <w:rFonts w:ascii="Times New Roman" w:eastAsia="Times New Roman" w:hAnsi="Times New Roman" w:cs="Times New Roman"/>
-          <w:sz w:val="24"/>
-          <w:szCs w:val="24"/>
-          <w:lang w:val="en-US"/>
-        </w:rPr>
-      </w:pPr>
-    </w:p>
-    <w:p>
-      <w:pPr>
-        <w:spacing w:line="240" w:lineRule="auto"/>
-        <w:rPr>
-          <w:rFonts w:ascii="Times New Roman" w:eastAsia="Times New Roman" w:hAnsi="Times New Roman" w:cs="Times New Roman"/>
-          <w:sz w:val="24"/>
-          <w:szCs w:val="24"/>
-          <w:lang w:val="en-US"/>
-        </w:rPr>
-      </w:pPr>
-      <w:r>
-        <w:rPr>
-          <w:rFonts w:ascii="Cambria" w:eastAsia="Times New Roman" w:hAnsi="Cambria" w:cs="Times New Roman"/>
-          <w:color w:val="FF0000"/>
+      <w:r>
+        <w:rPr>
+          <w:rFonts w:ascii="Times New Roman" w:eastAsia="Times New Roman" w:hAnsi="Times New Roman" w:cs="Times New Roman"/>
+          <w:sz w:val="24"/>
+          <w:szCs w:val="24"/>
+          <w:lang w:val="en-US"/>
+        </w:rPr>
+        <w:br/>
+      </w:r>
+      <w:r>
+        <w:rPr>
+          <w:rFonts w:ascii="Times New Roman" w:eastAsia="Times New Roman" w:hAnsi="Times New Roman" w:cs="Times New Roman"/>
+          <w:sz w:val="24"/>
+          <w:szCs w:val="24"/>
+          <w:lang w:val="en-US"/>
+        </w:rPr>
+        <w:br/>
+      </w:r>
+      <w:r>
+        <w:rPr>
+          <w:rFonts w:ascii="Times New Roman" w:eastAsia="Times New Roman" w:hAnsi="Times New Roman" w:cs="Times New Roman"/>
+          <w:sz w:val="24"/>
+          <w:szCs w:val="24"/>
+          <w:lang w:val="en-US"/>
+        </w:rPr>
+        <w:br/>
+      </w:r>
+      <w:r>
+        <w:rPr>
+          <w:rFonts w:ascii="Times New Roman" w:eastAsia="Times New Roman" w:hAnsi="Times New Roman" w:cs="Times New Roman"/>
+          <w:sz w:val="24"/>
+          <w:szCs w:val="24"/>
+          <w:lang w:val="en-US"/>
+        </w:rPr>
+        <w:br/>
+      </w:r>
+      <w:r>
+        <w:rPr>
+          <w:rFonts w:ascii="Times New Roman" w:eastAsia="Times New Roman" w:hAnsi="Times New Roman" w:cs="Times New Roman"/>
+          <w:sz w:val="24"/>
+          <w:szCs w:val="24"/>
+          <w:lang w:val="en-US"/>
+        </w:rPr>
+        <w:br/>
+      </w:r>
+      <w:r>
+        <w:rPr>
+          <w:rFonts w:ascii="Times New Roman" w:eastAsia="Times New Roman" w:hAnsi="Times New Roman" w:cs="Times New Roman"/>
+          <w:sz w:val="24"/>
+          <w:szCs w:val="24"/>
+          <w:lang w:val="en-US"/>
+        </w:rPr>
+        <w:br/>
+      </w:r>
+      <w:r>
+        <w:rPr>
+          <w:rFonts w:ascii="Times New Roman" w:eastAsia="Times New Roman" w:hAnsi="Times New Roman" w:cs="Times New Roman"/>
+          <w:sz w:val="24"/>
+          <w:szCs w:val="24"/>
+          <w:lang w:val="en-US"/>
+        </w:rPr>
+        <w:br/>
+      </w:r>
+      <w:r>
+        <w:rPr>
+          <w:rFonts w:ascii="Times New Roman" w:eastAsia="Times New Roman" w:hAnsi="Times New Roman" w:cs="Times New Roman"/>
+          <w:sz w:val="24"/>
+          <w:szCs w:val="24"/>
+          <w:lang w:val="en-US"/>
+        </w:rPr>
+        <w:br/>
+      </w:r>
+      <w:r>
+        <w:rPr>
+          <w:rFonts w:ascii="Times New Roman" w:eastAsia="Times New Roman" w:hAnsi="Times New Roman" w:cs="Times New Roman"/>
+          <w:sz w:val="24"/>
+          <w:szCs w:val="24"/>
+          <w:lang w:val="en-US"/>
+        </w:rPr>
+        <w:br/>
+      </w:r>
+      <w:r>
+        <w:rPr>
+          <w:rFonts w:ascii="Times New Roman" w:eastAsia="Times New Roman" w:hAnsi="Times New Roman" w:cs="Times New Roman"/>
+          <w:sz w:val="24"/>
+          <w:szCs w:val="24"/>
+          <w:lang w:val="en-US"/>
+        </w:rPr>
+        <w:br/>
+      </w:r>
+      <w:r>
+        <w:rPr>
+          <w:rFonts w:ascii="Times New Roman" w:eastAsia="Times New Roman" w:hAnsi="Times New Roman" w:cs="Times New Roman"/>
+          <w:sz w:val="24"/>
+          <w:szCs w:val="24"/>
+          <w:lang w:val="en-US"/>
+        </w:rPr>
+        <w:br/>
+      </w:r>
+      <w:r>
+        <w:rPr>
+          <w:rFonts w:ascii="Times New Roman" w:eastAsia="Times New Roman" w:hAnsi="Times New Roman" w:cs="Times New Roman"/>
+          <w:sz w:val="24"/>
+          <w:szCs w:val="24"/>
+          <w:lang w:val="en-US"/>
+        </w:rPr>
+        <w:br/>
+      </w:r>
+      <w:r>
+        <w:rPr>
+          <w:rFonts w:ascii="Times New Roman" w:eastAsia="Times New Roman" w:hAnsi="Times New Roman" w:cs="Times New Roman"/>
+          <w:sz w:val="24"/>
+          <w:szCs w:val="24"/>
+          <w:lang w:val="en-US"/>
+        </w:rPr>
+        <w:br/>
+      </w:r>
+      <w:r>
+        <w:rPr>
+          <w:rFonts w:ascii="Times New Roman" w:eastAsia="Times New Roman" w:hAnsi="Times New Roman" w:cs="Times New Roman"/>
+          <w:sz w:val="24"/>
+          <w:szCs w:val="24"/>
           <w:lang w:val="en-US"/>
         </w:rPr>
         <w:lastRenderedPageBreak/>
-        <w:t>When ever position of player changes we need to get allowable actions of player from depending on the surroundings. When actor moves to location of item the actor picks it up. When an actor is defeated the actor drops the item.</w:t>
-      </w:r>
-    </w:p>
-    <w:p>
-      <w:pPr>
-        <w:spacing w:line="240" w:lineRule="auto"/>
-        <w:rPr>
-          <w:rFonts w:ascii="Times New Roman" w:eastAsia="Times New Roman" w:hAnsi="Times New Roman" w:cs="Times New Roman"/>
-          <w:sz w:val="24"/>
-          <w:szCs w:val="24"/>
-          <w:lang w:val="en-US"/>
-        </w:rPr>
-      </w:pPr>
-    </w:p>
-    <w:p>
-      <w:pPr>
-        <w:spacing w:line="240" w:lineRule="auto"/>
-        <w:rPr>
-          <w:rFonts w:ascii="Times New Roman" w:eastAsia="Times New Roman" w:hAnsi="Times New Roman" w:cs="Times New Roman"/>
-          <w:sz w:val="24"/>
-          <w:szCs w:val="24"/>
-          <w:lang w:val="en-US"/>
-        </w:rPr>
-      </w:pPr>
-      <w:r>
-        <w:rPr>
-          <w:rFonts w:ascii="Cambria" w:eastAsia="Times New Roman" w:hAnsi="Cambria" w:cs="Times New Roman"/>
-          <w:color w:val="000000"/>
-          <w:lang w:val="en-US"/>
-        </w:rPr>
-        <w:t>Description</w:t>
-      </w:r>
-    </w:p>
-    <w:p>
-      <w:pPr>
-        <w:spacing w:line="240" w:lineRule="auto"/>
-        <w:rPr>
-          <w:rFonts w:ascii="Times New Roman" w:eastAsia="Times New Roman" w:hAnsi="Times New Roman" w:cs="Times New Roman"/>
-          <w:sz w:val="24"/>
-          <w:szCs w:val="24"/>
-          <w:lang w:val="en-US"/>
-        </w:rPr>
-      </w:pPr>
-    </w:p>
-    <w:p>
-      <w:pPr>
-        <w:spacing w:line="240" w:lineRule="auto"/>
-        <w:rPr>
-          <w:rFonts w:ascii="Times New Roman" w:eastAsia="Times New Roman" w:hAnsi="Times New Roman" w:cs="Times New Roman"/>
-          <w:sz w:val="24"/>
-          <w:szCs w:val="24"/>
-          <w:lang w:val="en-US"/>
-        </w:rPr>
-      </w:pPr>
-      <w:r>
-        <w:rPr>
-          <w:rFonts w:ascii="Cambria" w:eastAsia="Times New Roman" w:hAnsi="Cambria" w:cs="Times New Roman"/>
-          <w:color w:val="000000"/>
-          <w:lang w:val="en-US"/>
-        </w:rPr>
-        <w:t>Inherited Methods/Attributes:</w:t>
-      </w:r>
-    </w:p>
-    <w:p>
-      <w:pPr>
-        <w:spacing w:line="240" w:lineRule="auto"/>
-        <w:rPr>
-          <w:rFonts w:ascii="Times New Roman" w:eastAsia="Times New Roman" w:hAnsi="Times New Roman" w:cs="Times New Roman"/>
-          <w:sz w:val="24"/>
-          <w:szCs w:val="24"/>
-          <w:lang w:val="en-US"/>
-        </w:rPr>
-      </w:pPr>
-      <w:r>
-        <w:rPr>
-          <w:rFonts w:ascii="Cambria" w:eastAsia="Times New Roman" w:hAnsi="Cambria" w:cs="Times New Roman"/>
-          <w:color w:val="000000"/>
-          <w:lang w:val="en-US"/>
-        </w:rPr>
-        <w:t>+</w:t>
-      </w:r>
-    </w:p>
-    <w:p>
-      <w:pPr>
-        <w:spacing w:line="240" w:lineRule="auto"/>
-        <w:rPr>
-          <w:rFonts w:ascii="Times New Roman" w:eastAsia="Times New Roman" w:hAnsi="Times New Roman" w:cs="Times New Roman"/>
-          <w:sz w:val="24"/>
-          <w:szCs w:val="24"/>
-          <w:lang w:val="en-US"/>
-        </w:rPr>
-      </w:pPr>
-    </w:p>
-    <w:p>
-      <w:pPr>
-        <w:spacing w:line="240" w:lineRule="auto"/>
-        <w:rPr>
-          <w:rFonts w:ascii="Times New Roman" w:eastAsia="Times New Roman" w:hAnsi="Times New Roman" w:cs="Times New Roman"/>
-          <w:sz w:val="24"/>
-          <w:szCs w:val="24"/>
-          <w:lang w:val="en-US"/>
-        </w:rPr>
-      </w:pPr>
-      <w:r>
-        <w:rPr>
-          <w:rFonts w:ascii="Cambria" w:eastAsia="Times New Roman" w:hAnsi="Cambria" w:cs="Times New Roman"/>
-          <w:color w:val="000000"/>
-          <w:lang w:val="en-US"/>
-        </w:rPr>
-        <w:t>Overridden Methods:</w:t>
-      </w:r>
-    </w:p>
-    <w:p>
-      <w:pPr>
-        <w:spacing w:line="240" w:lineRule="auto"/>
-        <w:rPr>
-          <w:rFonts w:ascii="Times New Roman" w:eastAsia="Times New Roman" w:hAnsi="Times New Roman" w:cs="Times New Roman"/>
-          <w:sz w:val="24"/>
-          <w:szCs w:val="24"/>
-          <w:lang w:val="en-US"/>
-        </w:rPr>
-      </w:pPr>
-      <w:r>
-        <w:rPr>
-          <w:rFonts w:ascii="Cambria" w:eastAsia="Times New Roman" w:hAnsi="Cambria" w:cs="Times New Roman"/>
-          <w:color w:val="000000"/>
-          <w:lang w:val="en-US"/>
-        </w:rPr>
-        <w:t>+</w:t>
-      </w:r>
-    </w:p>
-    <w:p>
-      <w:pPr>
-        <w:spacing w:line="240" w:lineRule="auto"/>
-        <w:rPr>
-          <w:rFonts w:ascii="Times New Roman" w:eastAsia="Times New Roman" w:hAnsi="Times New Roman" w:cs="Times New Roman"/>
-          <w:sz w:val="24"/>
-          <w:szCs w:val="24"/>
-          <w:lang w:val="en-US"/>
-        </w:rPr>
-      </w:pPr>
-    </w:p>
-    <w:p>
-      <w:pPr>
-        <w:spacing w:line="240" w:lineRule="auto"/>
-        <w:rPr>
-          <w:rFonts w:ascii="Times New Roman" w:eastAsia="Times New Roman" w:hAnsi="Times New Roman" w:cs="Times New Roman"/>
-          <w:sz w:val="24"/>
-          <w:szCs w:val="24"/>
-          <w:lang w:val="en-US"/>
-        </w:rPr>
-      </w:pPr>
-      <w:r>
-        <w:rPr>
-          <w:rFonts w:ascii="Cambria" w:eastAsia="Times New Roman" w:hAnsi="Cambria" w:cs="Times New Roman"/>
-          <w:color w:val="000000"/>
-          <w:lang w:val="en-US"/>
-        </w:rPr>
-        <w:t>Addon Methods/Attributes:</w:t>
-      </w:r>
-    </w:p>
-    <w:p>
-      <w:pPr>
-        <w:spacing w:line="240" w:lineRule="auto"/>
-        <w:rPr>
-          <w:rFonts w:ascii="Times New Roman" w:eastAsia="Times New Roman" w:hAnsi="Times New Roman" w:cs="Times New Roman"/>
-          <w:sz w:val="24"/>
-          <w:szCs w:val="24"/>
-          <w:lang w:val="en-US"/>
-        </w:rPr>
-      </w:pPr>
-      <w:r>
-        <w:rPr>
-          <w:rFonts w:ascii="Cambria" w:eastAsia="Times New Roman" w:hAnsi="Cambria" w:cs="Times New Roman"/>
-          <w:color w:val="000000"/>
-          <w:lang w:val="en-US"/>
-        </w:rPr>
-        <w:t>+</w:t>
-      </w:r>
-    </w:p>
-    <w:p>
-      <w:pPr>
-        <w:spacing w:after="240" w:line="240" w:lineRule="auto"/>
-        <w:rPr>
-          <w:rFonts w:ascii="Times New Roman" w:eastAsia="Times New Roman" w:hAnsi="Times New Roman" w:cs="Times New Roman"/>
-          <w:sz w:val="24"/>
-          <w:szCs w:val="24"/>
-          <w:lang w:val="en-US"/>
-        </w:rPr>
-      </w:pPr>
-      <w:r>
-        <w:rPr>
-          <w:rFonts w:ascii="Times New Roman" w:eastAsia="Times New Roman" w:hAnsi="Times New Roman" w:cs="Times New Roman"/>
-          <w:sz w:val="24"/>
-          <w:szCs w:val="24"/>
-          <w:lang w:val="en-US"/>
-        </w:rPr>
-        <w:br/>
-      </w:r>
-      <w:r>
-        <w:rPr>
-          <w:rFonts w:ascii="Times New Roman" w:eastAsia="Times New Roman" w:hAnsi="Times New Roman" w:cs="Times New Roman"/>
-          <w:sz w:val="24"/>
-          <w:szCs w:val="24"/>
-          <w:lang w:val="en-US"/>
-        </w:rPr>
-        <w:br/>
-      </w:r>
-      <w:r>
-        <w:rPr>
-          <w:rFonts w:ascii="Times New Roman" w:eastAsia="Times New Roman" w:hAnsi="Times New Roman" w:cs="Times New Roman"/>
-          <w:sz w:val="24"/>
-          <w:szCs w:val="24"/>
-          <w:lang w:val="en-US"/>
-        </w:rPr>
-        <w:br/>
-      </w:r>
-      <w:r>
-        <w:rPr>
-          <w:rFonts w:ascii="Times New Roman" w:eastAsia="Times New Roman" w:hAnsi="Times New Roman" w:cs="Times New Roman"/>
-          <w:sz w:val="24"/>
-          <w:szCs w:val="24"/>
-          <w:lang w:val="en-US"/>
-        </w:rPr>
-        <w:br/>
-      </w:r>
-      <w:r>
-        <w:rPr>
-          <w:rFonts w:ascii="Times New Roman" w:eastAsia="Times New Roman" w:hAnsi="Times New Roman" w:cs="Times New Roman"/>
-          <w:sz w:val="24"/>
-          <w:szCs w:val="24"/>
-          <w:lang w:val="en-US"/>
-        </w:rPr>
-        <w:br/>
-      </w:r>
-      <w:r>
-        <w:rPr>
-          <w:rFonts w:ascii="Times New Roman" w:eastAsia="Times New Roman" w:hAnsi="Times New Roman" w:cs="Times New Roman"/>
-          <w:sz w:val="24"/>
-          <w:szCs w:val="24"/>
-          <w:lang w:val="en-US"/>
-        </w:rPr>
-        <w:br/>
-      </w:r>
-      <w:r>
-        <w:rPr>
-          <w:rFonts w:ascii="Times New Roman" w:eastAsia="Times New Roman" w:hAnsi="Times New Roman" w:cs="Times New Roman"/>
-          <w:sz w:val="24"/>
-          <w:szCs w:val="24"/>
-          <w:lang w:val="en-US"/>
-        </w:rPr>
-        <w:br/>
-      </w:r>
-      <w:r>
-        <w:rPr>
-          <w:rFonts w:ascii="Times New Roman" w:eastAsia="Times New Roman" w:hAnsi="Times New Roman" w:cs="Times New Roman"/>
-          <w:sz w:val="24"/>
-          <w:szCs w:val="24"/>
-          <w:lang w:val="en-US"/>
-        </w:rPr>
-        <w:br/>
-      </w:r>
-      <w:r>
-        <w:rPr>
-          <w:rFonts w:ascii="Times New Roman" w:eastAsia="Times New Roman" w:hAnsi="Times New Roman" w:cs="Times New Roman"/>
-          <w:sz w:val="24"/>
-          <w:szCs w:val="24"/>
-          <w:lang w:val="en-US"/>
-        </w:rPr>
-        <w:br/>
-      </w:r>
-      <w:r>
-        <w:rPr>
-          <w:rFonts w:ascii="Times New Roman" w:eastAsia="Times New Roman" w:hAnsi="Times New Roman" w:cs="Times New Roman"/>
-          <w:sz w:val="24"/>
-          <w:szCs w:val="24"/>
-          <w:lang w:val="en-US"/>
-        </w:rPr>
-        <w:br/>
-      </w:r>
-      <w:r>
-        <w:rPr>
-          <w:rFonts w:ascii="Times New Roman" w:eastAsia="Times New Roman" w:hAnsi="Times New Roman" w:cs="Times New Roman"/>
-          <w:sz w:val="24"/>
-          <w:szCs w:val="24"/>
-          <w:lang w:val="en-US"/>
-        </w:rPr>
-        <w:br/>
-      </w:r>
-      <w:r>
-        <w:rPr>
-          <w:rFonts w:ascii="Times New Roman" w:eastAsia="Times New Roman" w:hAnsi="Times New Roman" w:cs="Times New Roman"/>
-          <w:sz w:val="24"/>
-          <w:szCs w:val="24"/>
-          <w:lang w:val="en-US"/>
-        </w:rPr>
-        <w:br/>
-      </w:r>
-      <w:r>
-        <w:rPr>
-          <w:rFonts w:ascii="Times New Roman" w:eastAsia="Times New Roman" w:hAnsi="Times New Roman" w:cs="Times New Roman"/>
-          <w:sz w:val="24"/>
-          <w:szCs w:val="24"/>
-          <w:lang w:val="en-US"/>
-        </w:rPr>
-        <w:br/>
-      </w:r>
-      <w:r>
-        <w:rPr>
-          <w:rFonts w:ascii="Times New Roman" w:eastAsia="Times New Roman" w:hAnsi="Times New Roman" w:cs="Times New Roman"/>
-          <w:sz w:val="24"/>
-          <w:szCs w:val="24"/>
-          <w:lang w:val="en-US"/>
-        </w:rPr>
-        <w:br/>
-      </w:r>
-      <w:r>
-        <w:rPr>
-          <w:rFonts w:ascii="Times New Roman" w:eastAsia="Times New Roman" w:hAnsi="Times New Roman" w:cs="Times New Roman"/>
-          <w:sz w:val="24"/>
-          <w:szCs w:val="24"/>
-          <w:lang w:val="en-US"/>
-        </w:rPr>
         <w:br/>
       </w:r>
       <w:r>
@@ -3670,113 +3761,323 @@
           <w:u w:val="single"/>
           <w:lang w:val="en-US"/>
         </w:rPr>
-        <w:t>Doctor(Doctor Maybe) Class:</w:t>
-      </w:r>
-    </w:p>
-    <w:p>
-      <w:pPr>
-        <w:spacing w:line="240" w:lineRule="auto"/>
-        <w:rPr>
-          <w:rFonts w:ascii="Times New Roman" w:eastAsia="Times New Roman" w:hAnsi="Times New Roman" w:cs="Times New Roman"/>
-          <w:sz w:val="24"/>
-          <w:szCs w:val="24"/>
-          <w:lang w:val="en-US"/>
-        </w:rPr>
-      </w:pPr>
-    </w:p>
-    <w:p>
-      <w:pPr>
-        <w:spacing w:line="240" w:lineRule="auto"/>
-        <w:rPr>
-          <w:rFonts w:ascii="Times New Roman" w:eastAsia="Times New Roman" w:hAnsi="Times New Roman" w:cs="Times New Roman"/>
-          <w:sz w:val="24"/>
-          <w:szCs w:val="24"/>
-          <w:lang w:val="en-US"/>
-        </w:rPr>
-      </w:pPr>
-      <w:r>
-        <w:rPr>
-          <w:rFonts w:ascii="Cambria" w:eastAsia="Times New Roman" w:hAnsi="Cambria" w:cs="Times New Roman"/>
-          <w:color w:val="000000"/>
-          <w:lang w:val="en-US"/>
-        </w:rPr>
-        <w:t>Description</w:t>
-      </w:r>
-    </w:p>
-    <w:p>
-      <w:pPr>
-        <w:spacing w:line="240" w:lineRule="auto"/>
-        <w:rPr>
-          <w:rFonts w:ascii="Times New Roman" w:eastAsia="Times New Roman" w:hAnsi="Times New Roman" w:cs="Times New Roman"/>
-          <w:sz w:val="24"/>
-          <w:szCs w:val="24"/>
-          <w:lang w:val="en-US"/>
-        </w:rPr>
-      </w:pPr>
-    </w:p>
-    <w:p>
-      <w:pPr>
-        <w:spacing w:line="240" w:lineRule="auto"/>
-        <w:rPr>
-          <w:rFonts w:ascii="Times New Roman" w:eastAsia="Times New Roman" w:hAnsi="Times New Roman" w:cs="Times New Roman"/>
-          <w:sz w:val="24"/>
-          <w:szCs w:val="24"/>
-          <w:lang w:val="en-US"/>
-        </w:rPr>
-      </w:pPr>
-      <w:r>
-        <w:rPr>
-          <w:rFonts w:ascii="Cambria" w:eastAsia="Times New Roman" w:hAnsi="Cambria" w:cs="Times New Roman"/>
-          <w:color w:val="000000"/>
-          <w:lang w:val="en-US"/>
-        </w:rPr>
-        <w:t>Inherited Methods/Attributes:</w:t>
-      </w:r>
-    </w:p>
-    <w:p>
-      <w:pPr>
-        <w:spacing w:line="240" w:lineRule="auto"/>
-        <w:rPr>
-          <w:rFonts w:ascii="Times New Roman" w:eastAsia="Times New Roman" w:hAnsi="Times New Roman" w:cs="Times New Roman"/>
-          <w:sz w:val="24"/>
-          <w:szCs w:val="24"/>
-          <w:lang w:val="en-US"/>
-        </w:rPr>
-      </w:pPr>
-      <w:r>
-        <w:rPr>
-          <w:rFonts w:ascii="Cambria" w:eastAsia="Times New Roman" w:hAnsi="Cambria" w:cs="Times New Roman"/>
-          <w:color w:val="000000"/>
-          <w:lang w:val="en-US"/>
-        </w:rPr>
-        <w:t>+</w:t>
-      </w:r>
-    </w:p>
-    <w:p>
-      <w:pPr>
-        <w:spacing w:line="240" w:lineRule="auto"/>
-        <w:rPr>
-          <w:rFonts w:ascii="Times New Roman" w:eastAsia="Times New Roman" w:hAnsi="Times New Roman" w:cs="Times New Roman"/>
-          <w:sz w:val="24"/>
-          <w:szCs w:val="24"/>
-          <w:lang w:val="en-US"/>
-        </w:rPr>
-      </w:pPr>
-    </w:p>
-    <w:p>
-      <w:pPr>
-        <w:spacing w:line="240" w:lineRule="auto"/>
-        <w:rPr>
-          <w:rFonts w:ascii="Times New Roman" w:eastAsia="Times New Roman" w:hAnsi="Times New Roman" w:cs="Times New Roman"/>
-          <w:sz w:val="24"/>
-          <w:szCs w:val="24"/>
-          <w:lang w:val="en-US"/>
-        </w:rPr>
-      </w:pPr>
-      <w:r>
-        <w:rPr>
-          <w:rFonts w:ascii="Cambria" w:eastAsia="Times New Roman" w:hAnsi="Cambria" w:cs="Times New Roman"/>
-          <w:color w:val="000000"/>
+        <w:t>TalkBehaviour Class: (Implements ActionFactory interface)</w:t>
+      </w:r>
+    </w:p>
+    <w:p>
+      <w:pPr>
+        <w:spacing w:line="240" w:lineRule="auto"/>
+        <w:rPr>
+          <w:rFonts w:ascii="Times New Roman" w:eastAsia="Times New Roman" w:hAnsi="Times New Roman" w:cs="Times New Roman"/>
+          <w:sz w:val="24"/>
+          <w:szCs w:val="24"/>
+          <w:lang w:val="en-US"/>
+        </w:rPr>
+      </w:pPr>
+    </w:p>
+    <w:p>
+      <w:pPr>
+        <w:spacing w:line="240" w:lineRule="auto"/>
+        <w:rPr>
+          <w:rFonts w:ascii="Times New Roman" w:eastAsia="Times New Roman" w:hAnsi="Times New Roman" w:cs="Times New Roman"/>
+          <w:sz w:val="24"/>
+          <w:szCs w:val="24"/>
+          <w:lang w:val="en-US"/>
+        </w:rPr>
+      </w:pPr>
+      <w:r>
+        <w:rPr>
+          <w:rFonts w:ascii="Cambria" w:eastAsia="Times New Roman" w:hAnsi="Cambria" w:cs="Times New Roman"/>
+          <w:color w:val="000000"/>
+          <w:u w:val="single"/>
+          <w:lang w:val="en-US"/>
+        </w:rPr>
+        <w:t>Class Responsibility:</w:t>
+      </w:r>
+    </w:p>
+    <w:p>
+      <w:pPr>
+        <w:spacing w:line="240" w:lineRule="auto"/>
+        <w:rPr>
+          <w:rFonts w:ascii="Times New Roman" w:eastAsia="Times New Roman" w:hAnsi="Times New Roman" w:cs="Times New Roman"/>
+          <w:sz w:val="24"/>
+          <w:szCs w:val="24"/>
+          <w:lang w:val="en-US"/>
+        </w:rPr>
+      </w:pPr>
+      <w:r>
+        <w:rPr>
+          <w:rFonts w:ascii="Cambria" w:eastAsia="Times New Roman" w:hAnsi="Cambria" w:cs="Times New Roman"/>
+          <w:color w:val="000000"/>
+          <w:lang w:val="en-US"/>
+        </w:rPr>
+        <w:t>This class is used to allow the interaction between Q and the player. Q should be able to talk to player when it comes into contact with the player. If Q finds the RocketPlans in players inventory, he will promt the player to give it to him in exchange for the RocketBody by saying “Hand them over, I don’t have all day!”, if the player does not have the RocketPlans, Q will say “I can give you something that will help, but I’m going to need the plans.” and the player should move on and get the RocketPlans.</w:t>
+      </w:r>
+    </w:p>
+    <w:p>
+      <w:pPr>
+        <w:spacing w:line="240" w:lineRule="auto"/>
+        <w:rPr>
+          <w:rFonts w:ascii="Times New Roman" w:eastAsia="Times New Roman" w:hAnsi="Times New Roman" w:cs="Times New Roman"/>
+          <w:sz w:val="24"/>
+          <w:szCs w:val="24"/>
+          <w:lang w:val="en-US"/>
+        </w:rPr>
+      </w:pPr>
+    </w:p>
+    <w:p>
+      <w:pPr>
+        <w:spacing w:line="240" w:lineRule="auto"/>
+        <w:rPr>
+          <w:rFonts w:ascii="Times New Roman" w:eastAsia="Times New Roman" w:hAnsi="Times New Roman" w:cs="Times New Roman"/>
+          <w:sz w:val="24"/>
+          <w:szCs w:val="24"/>
+          <w:lang w:val="en-US"/>
+        </w:rPr>
+      </w:pPr>
+      <w:r>
+        <w:rPr>
+          <w:rFonts w:ascii="Cambria" w:eastAsia="Times New Roman" w:hAnsi="Cambria" w:cs="Times New Roman"/>
+          <w:color w:val="000000"/>
+          <w:u w:val="single"/>
+          <w:lang w:val="en-US"/>
+        </w:rPr>
+        <w:t>Relationships With  Other Classes:</w:t>
+      </w:r>
+    </w:p>
+    <w:p>
+      <w:pPr>
+        <w:spacing w:line="240" w:lineRule="auto"/>
+        <w:rPr>
+          <w:rFonts w:ascii="Times New Roman" w:eastAsia="Times New Roman" w:hAnsi="Times New Roman" w:cs="Times New Roman"/>
+          <w:sz w:val="24"/>
+          <w:szCs w:val="24"/>
+          <w:lang w:val="en-US"/>
+        </w:rPr>
+      </w:pPr>
+    </w:p>
+    <w:p>
+      <w:pPr>
+        <w:spacing w:line="240" w:lineRule="auto"/>
+        <w:rPr>
+          <w:rFonts w:ascii="Times New Roman" w:eastAsia="Times New Roman" w:hAnsi="Times New Roman" w:cs="Times New Roman"/>
+          <w:sz w:val="24"/>
+          <w:szCs w:val="24"/>
+          <w:lang w:val="en-US"/>
+        </w:rPr>
+      </w:pPr>
+      <w:r>
+        <w:rPr>
+          <w:rFonts w:ascii="Cambria" w:eastAsia="Times New Roman" w:hAnsi="Cambria" w:cs="Times New Roman"/>
+          <w:color w:val="000000"/>
+          <w:lang w:val="en-US"/>
+        </w:rPr>
+        <w:t xml:space="preserve">It is the similar to insult behaviour except for the fact that the behaviour is specific to just Q. </w:t>
+      </w:r>
+      <w:r>
+        <w:rPr>
+          <w:rFonts w:ascii="Cambria" w:eastAsia="Times New Roman" w:hAnsi="Cambria" w:cs="Times New Roman"/>
+          <w:color w:val="000000"/>
+          <w:lang w:val="en-US"/>
+        </w:rPr>
+        <w:br/>
+        <w:t xml:space="preserve"> </w:t>
+      </w:r>
+      <w:r>
+        <w:rPr>
+          <w:rFonts w:ascii="Cambria" w:eastAsia="Times New Roman" w:hAnsi="Cambria" w:cs="Times New Roman"/>
+          <w:color w:val="000000"/>
+          <w:lang w:val="en-US"/>
+        </w:rPr>
+        <w:tab/>
+      </w:r>
+      <w:r>
+        <w:rPr>
+          <w:rFonts w:ascii="Cambria" w:eastAsia="Times New Roman" w:hAnsi="Cambria" w:cs="Times New Roman"/>
+          <w:color w:val="000000"/>
+          <w:lang w:val="en-US"/>
+        </w:rPr>
+        <w:tab/>
+      </w:r>
+      <w:r>
+        <w:rPr>
+          <w:rFonts w:ascii="Cambria" w:eastAsia="Times New Roman" w:hAnsi="Cambria" w:cs="Times New Roman"/>
+          <w:color w:val="000000"/>
+          <w:sz w:val="20"/>
+          <w:szCs w:val="20"/>
+          <w:lang w:val="en-US"/>
+        </w:rPr>
+        <w:tab/>
+      </w:r>
+      <w:r>
+        <w:rPr>
+          <w:rFonts w:ascii="Cambria" w:eastAsia="Times New Roman" w:hAnsi="Cambria" w:cs="Times New Roman"/>
+          <w:color w:val="000000"/>
+          <w:sz w:val="20"/>
+          <w:szCs w:val="20"/>
+          <w:lang w:val="en-US"/>
+        </w:rPr>
+        <w:tab/>
+      </w:r>
+      <w:r>
+        <w:rPr>
+          <w:rFonts w:ascii="Cambria" w:eastAsia="Times New Roman" w:hAnsi="Cambria" w:cs="Times New Roman"/>
+          <w:color w:val="000000"/>
+          <w:sz w:val="20"/>
+          <w:szCs w:val="20"/>
+          <w:lang w:val="en-US"/>
+        </w:rPr>
+        <w:tab/>
+      </w:r>
+      <w:r>
+        <w:rPr>
+          <w:rFonts w:ascii="Cambria" w:eastAsia="Times New Roman" w:hAnsi="Cambria" w:cs="Times New Roman"/>
+          <w:color w:val="000000"/>
+          <w:sz w:val="20"/>
+          <w:szCs w:val="20"/>
+          <w:lang w:val="en-US"/>
+        </w:rPr>
+        <w:tab/>
+      </w:r>
+    </w:p>
+    <w:p>
+      <w:pPr>
+        <w:spacing w:line="240" w:lineRule="auto"/>
+        <w:rPr>
+          <w:rFonts w:ascii="Times New Roman" w:eastAsia="Times New Roman" w:hAnsi="Times New Roman" w:cs="Times New Roman"/>
+          <w:sz w:val="24"/>
+          <w:szCs w:val="24"/>
+          <w:lang w:val="en-US"/>
+        </w:rPr>
+      </w:pPr>
+      <w:r>
+        <w:rPr>
+          <w:rFonts w:ascii="Cambria" w:eastAsia="Times New Roman" w:hAnsi="Cambria" w:cs="Times New Roman"/>
+          <w:color w:val="000000"/>
+          <w:u w:val="single"/>
+          <w:lang w:val="en-US"/>
+        </w:rPr>
+        <w:t>Methods/Attributes:</w:t>
+      </w:r>
+    </w:p>
+    <w:p>
+      <w:pPr>
+        <w:spacing w:line="240" w:lineRule="auto"/>
+        <w:rPr>
+          <w:rFonts w:ascii="Times New Roman" w:eastAsia="Times New Roman" w:hAnsi="Times New Roman" w:cs="Times New Roman"/>
+          <w:sz w:val="24"/>
+          <w:szCs w:val="24"/>
+          <w:lang w:val="en-US"/>
+        </w:rPr>
+      </w:pPr>
+      <w:r>
+        <w:rPr>
+          <w:rFonts w:ascii="Cambria" w:eastAsia="Times New Roman" w:hAnsi="Cambria" w:cs="Times New Roman"/>
+          <w:color w:val="000000"/>
+          <w:lang w:val="en-US"/>
+        </w:rPr>
+        <w:t>- Inherited Attributes from the Action Class.</w:t>
+      </w:r>
+    </w:p>
+    <w:p>
+      <w:pPr>
+        <w:spacing w:line="240" w:lineRule="auto"/>
+        <w:rPr>
+          <w:rFonts w:ascii="Times New Roman" w:eastAsia="Times New Roman" w:hAnsi="Times New Roman" w:cs="Times New Roman"/>
+          <w:sz w:val="24"/>
+          <w:szCs w:val="24"/>
+          <w:lang w:val="en-US"/>
+        </w:rPr>
+      </w:pPr>
+      <w:r>
+        <w:rPr>
+          <w:rFonts w:ascii="Cambria" w:eastAsia="Times New Roman" w:hAnsi="Cambria" w:cs="Times New Roman"/>
+          <w:color w:val="000000"/>
+          <w:lang w:val="en-US"/>
+        </w:rPr>
+        <w:t>+ Inherited Methods from the Action Class.</w:t>
+      </w:r>
+      <w:r>
+        <w:rPr>
+          <w:rFonts w:ascii="Cambria" w:eastAsia="Times New Roman" w:hAnsi="Cambria" w:cs="Times New Roman"/>
+          <w:color w:val="000000"/>
+          <w:lang w:val="en-US"/>
+        </w:rPr>
+        <w:tab/>
+      </w:r>
+      <w:r>
+        <w:rPr>
+          <w:rFonts w:ascii="Cambria" w:eastAsia="Times New Roman" w:hAnsi="Cambria" w:cs="Times New Roman"/>
+          <w:color w:val="000000"/>
+          <w:lang w:val="en-US"/>
+        </w:rPr>
+        <w:tab/>
+      </w:r>
+      <w:r>
+        <w:rPr>
+          <w:rFonts w:ascii="Cambria" w:eastAsia="Times New Roman" w:hAnsi="Cambria" w:cs="Times New Roman"/>
+          <w:color w:val="000000"/>
+          <w:lang w:val="en-US"/>
+        </w:rPr>
+        <w:tab/>
+      </w:r>
+      <w:r>
+        <w:rPr>
+          <w:rFonts w:ascii="Cambria" w:eastAsia="Times New Roman" w:hAnsi="Cambria" w:cs="Times New Roman"/>
+          <w:color w:val="000000"/>
+          <w:lang w:val="en-US"/>
+        </w:rPr>
+        <w:tab/>
+        <w:t xml:space="preserve"> </w:t>
+      </w:r>
+      <w:r>
+        <w:rPr>
+          <w:rFonts w:ascii="Cambria" w:eastAsia="Times New Roman" w:hAnsi="Cambria" w:cs="Times New Roman"/>
+          <w:color w:val="000000"/>
+          <w:lang w:val="en-US"/>
+        </w:rPr>
+        <w:tab/>
+      </w:r>
+      <w:r>
+        <w:rPr>
+          <w:rFonts w:ascii="Cambria" w:eastAsia="Times New Roman" w:hAnsi="Cambria" w:cs="Times New Roman"/>
+          <w:color w:val="000000"/>
+          <w:lang w:val="en-US"/>
+        </w:rPr>
+        <w:tab/>
+      </w:r>
+      <w:r>
+        <w:rPr>
+          <w:rFonts w:ascii="Cambria" w:eastAsia="Times New Roman" w:hAnsi="Cambria" w:cs="Times New Roman"/>
+          <w:color w:val="000000"/>
+          <w:lang w:val="en-US"/>
+        </w:rPr>
+        <w:tab/>
+      </w:r>
+      <w:r>
+        <w:rPr>
+          <w:rFonts w:ascii="Cambria" w:eastAsia="Times New Roman" w:hAnsi="Cambria" w:cs="Times New Roman"/>
+          <w:color w:val="000000"/>
+          <w:lang w:val="en-US"/>
+        </w:rPr>
+        <w:tab/>
+      </w:r>
+    </w:p>
+    <w:p>
+      <w:pPr>
+        <w:spacing w:line="240" w:lineRule="auto"/>
+        <w:rPr>
+          <w:rFonts w:ascii="Times New Roman" w:eastAsia="Times New Roman" w:hAnsi="Times New Roman" w:cs="Times New Roman"/>
+          <w:sz w:val="24"/>
+          <w:szCs w:val="24"/>
+          <w:lang w:val="en-US"/>
+        </w:rPr>
+      </w:pPr>
+      <w:r>
+        <w:rPr>
+          <w:rFonts w:ascii="Cambria" w:eastAsia="Times New Roman" w:hAnsi="Cambria" w:cs="Times New Roman"/>
+          <w:color w:val="000000"/>
+          <w:u w:val="single"/>
           <w:lang w:val="en-US"/>
         </w:rPr>
         <w:t>Overridden Methods:</w:t>
@@ -3798,56 +4099,75 @@
           <w:color w:val="000000"/>
           <w:lang w:val="en-US"/>
         </w:rPr>
-        <w:t>+</w:t>
-      </w:r>
-    </w:p>
-    <w:p>
-      <w:pPr>
-        <w:spacing w:line="240" w:lineRule="auto"/>
-        <w:rPr>
-          <w:rFonts w:ascii="Times New Roman" w:eastAsia="Times New Roman" w:hAnsi="Times New Roman" w:cs="Times New Roman"/>
-          <w:sz w:val="24"/>
-          <w:szCs w:val="24"/>
-          <w:lang w:val="en-US"/>
-        </w:rPr>
-      </w:pPr>
-    </w:p>
-    <w:p>
-      <w:pPr>
-        <w:spacing w:line="240" w:lineRule="auto"/>
-        <w:rPr>
-          <w:rFonts w:ascii="Times New Roman" w:eastAsia="Times New Roman" w:hAnsi="Times New Roman" w:cs="Times New Roman"/>
-          <w:sz w:val="24"/>
-          <w:szCs w:val="24"/>
-          <w:lang w:val="en-US"/>
-        </w:rPr>
-      </w:pPr>
-      <w:r>
-        <w:rPr>
-          <w:rFonts w:ascii="Cambria" w:eastAsia="Times New Roman" w:hAnsi="Cambria" w:cs="Times New Roman"/>
-          <w:color w:val="000000"/>
-          <w:lang w:val="en-US"/>
-        </w:rPr>
-        <w:t>Addon Methods/Attributes:</w:t>
-      </w:r>
-    </w:p>
-    <w:p>
-      <w:pPr>
-        <w:spacing w:line="240" w:lineRule="auto"/>
-        <w:rPr>
-          <w:rFonts w:ascii="Times New Roman" w:eastAsia="Times New Roman" w:hAnsi="Times New Roman" w:cs="Times New Roman"/>
-          <w:sz w:val="24"/>
-          <w:szCs w:val="24"/>
-          <w:lang w:val="en-US"/>
-        </w:rPr>
-      </w:pPr>
-      <w:r>
-        <w:rPr>
-          <w:rFonts w:ascii="Cambria" w:eastAsia="Times New Roman" w:hAnsi="Cambria" w:cs="Times New Roman"/>
-          <w:color w:val="000000"/>
-          <w:lang w:val="en-US"/>
-        </w:rPr>
-        <w:t>+</w:t>
+        <w:t>+execute() - This is overridden to to show Q interacting with Player</w:t>
+      </w:r>
+    </w:p>
+    <w:p>
+      <w:pPr>
+        <w:spacing w:line="240" w:lineRule="auto"/>
+        <w:rPr>
+          <w:rFonts w:ascii="Times New Roman" w:eastAsia="Times New Roman" w:hAnsi="Times New Roman" w:cs="Times New Roman"/>
+          <w:sz w:val="24"/>
+          <w:szCs w:val="24"/>
+          <w:lang w:val="en-US"/>
+        </w:rPr>
+      </w:pPr>
+      <w:r>
+        <w:rPr>
+          <w:rFonts w:ascii="Cambria" w:eastAsia="Times New Roman" w:hAnsi="Cambria" w:cs="Times New Roman"/>
+          <w:color w:val="000000"/>
+          <w:lang w:val="en-US"/>
+        </w:rPr>
+        <w:t>+getAction()</w:t>
+      </w:r>
+      <w:r>
+        <w:rPr>
+          <w:rFonts w:ascii="Cambria" w:eastAsia="Times New Roman" w:hAnsi="Cambria" w:cs="Times New Roman"/>
+          <w:color w:val="000000"/>
+          <w:sz w:val="20"/>
+          <w:szCs w:val="20"/>
+          <w:lang w:val="en-US"/>
+        </w:rPr>
+        <w:t xml:space="preserve"> - </w:t>
+      </w:r>
+      <w:r>
+        <w:rPr>
+          <w:rFonts w:ascii="Cambria" w:eastAsia="Times New Roman" w:hAnsi="Cambria" w:cs="Times New Roman"/>
+          <w:color w:val="000000"/>
+          <w:lang w:val="en-US"/>
+        </w:rPr>
+        <w:t>his is overridden in a way that the methods gets the allowable actions of the player and gives player the option to give the RocketPlans to Q if he has already collected it.</w:t>
+      </w:r>
+    </w:p>
+    <w:p>
+      <w:pPr>
+        <w:spacing w:line="240" w:lineRule="auto"/>
+        <w:rPr>
+          <w:rFonts w:ascii="Times New Roman" w:eastAsia="Times New Roman" w:hAnsi="Times New Roman" w:cs="Times New Roman"/>
+          <w:sz w:val="24"/>
+          <w:szCs w:val="24"/>
+          <w:lang w:val="en-US"/>
+        </w:rPr>
+      </w:pPr>
+      <w:r>
+        <w:rPr>
+          <w:rFonts w:ascii="Cambria" w:eastAsia="Times New Roman" w:hAnsi="Cambria" w:cs="Times New Roman"/>
+          <w:color w:val="000000"/>
+          <w:sz w:val="20"/>
+          <w:szCs w:val="20"/>
+          <w:lang w:val="en-US"/>
+        </w:rPr>
+        <w:tab/>
+      </w:r>
+      <w:r>
+        <w:rPr>
+          <w:rFonts w:ascii="Cambria" w:eastAsia="Times New Roman" w:hAnsi="Cambria" w:cs="Times New Roman"/>
+          <w:color w:val="000000"/>
+          <w:sz w:val="20"/>
+          <w:szCs w:val="20"/>
+          <w:lang w:val="en-US"/>
+        </w:rPr>
+        <w:tab/>
       </w:r>
     </w:p>
     <w:p>
@@ -3860,6 +4180,159 @@
           <w:lang w:val="en-US"/>
         </w:rPr>
       </w:pPr>
+      <w:r>
+        <w:rPr>
+          <w:rFonts w:ascii="Times New Roman" w:eastAsia="Times New Roman" w:hAnsi="Times New Roman" w:cs="Times New Roman"/>
+          <w:sz w:val="24"/>
+          <w:szCs w:val="24"/>
+          <w:lang w:val="en-US"/>
+        </w:rPr>
+        <w:br/>
+      </w:r>
+      <w:r>
+        <w:rPr>
+          <w:rFonts w:ascii="Times New Roman" w:eastAsia="Times New Roman" w:hAnsi="Times New Roman" w:cs="Times New Roman"/>
+          <w:sz w:val="24"/>
+          <w:szCs w:val="24"/>
+          <w:lang w:val="en-US"/>
+        </w:rPr>
+        <w:br/>
+      </w:r>
+      <w:r>
+        <w:rPr>
+          <w:rFonts w:ascii="Times New Roman" w:eastAsia="Times New Roman" w:hAnsi="Times New Roman" w:cs="Times New Roman"/>
+          <w:sz w:val="24"/>
+          <w:szCs w:val="24"/>
+          <w:lang w:val="en-US"/>
+        </w:rPr>
+        <w:br/>
+      </w:r>
+      <w:r>
+        <w:rPr>
+          <w:rFonts w:ascii="Times New Roman" w:eastAsia="Times New Roman" w:hAnsi="Times New Roman" w:cs="Times New Roman"/>
+          <w:sz w:val="24"/>
+          <w:szCs w:val="24"/>
+          <w:lang w:val="en-US"/>
+        </w:rPr>
+        <w:br/>
+      </w:r>
+      <w:r>
+        <w:rPr>
+          <w:rFonts w:ascii="Times New Roman" w:eastAsia="Times New Roman" w:hAnsi="Times New Roman" w:cs="Times New Roman"/>
+          <w:sz w:val="24"/>
+          <w:szCs w:val="24"/>
+          <w:lang w:val="en-US"/>
+        </w:rPr>
+        <w:br/>
+      </w:r>
+      <w:r>
+        <w:rPr>
+          <w:rFonts w:ascii="Times New Roman" w:eastAsia="Times New Roman" w:hAnsi="Times New Roman" w:cs="Times New Roman"/>
+          <w:sz w:val="24"/>
+          <w:szCs w:val="24"/>
+          <w:lang w:val="en-US"/>
+        </w:rPr>
+        <w:br/>
+      </w:r>
+      <w:r>
+        <w:rPr>
+          <w:rFonts w:ascii="Times New Roman" w:eastAsia="Times New Roman" w:hAnsi="Times New Roman" w:cs="Times New Roman"/>
+          <w:sz w:val="24"/>
+          <w:szCs w:val="24"/>
+          <w:lang w:val="en-US"/>
+        </w:rPr>
+        <w:br/>
+      </w:r>
+      <w:r>
+        <w:rPr>
+          <w:rFonts w:ascii="Times New Roman" w:eastAsia="Times New Roman" w:hAnsi="Times New Roman" w:cs="Times New Roman"/>
+          <w:sz w:val="24"/>
+          <w:szCs w:val="24"/>
+          <w:lang w:val="en-US"/>
+        </w:rPr>
+        <w:br/>
+      </w:r>
+      <w:r>
+        <w:rPr>
+          <w:rFonts w:ascii="Times New Roman" w:eastAsia="Times New Roman" w:hAnsi="Times New Roman" w:cs="Times New Roman"/>
+          <w:sz w:val="24"/>
+          <w:szCs w:val="24"/>
+          <w:lang w:val="en-US"/>
+        </w:rPr>
+        <w:br/>
+      </w:r>
+      <w:r>
+        <w:rPr>
+          <w:rFonts w:ascii="Times New Roman" w:eastAsia="Times New Roman" w:hAnsi="Times New Roman" w:cs="Times New Roman"/>
+          <w:sz w:val="24"/>
+          <w:szCs w:val="24"/>
+          <w:lang w:val="en-US"/>
+        </w:rPr>
+        <w:br/>
+      </w:r>
+      <w:r>
+        <w:rPr>
+          <w:rFonts w:ascii="Times New Roman" w:eastAsia="Times New Roman" w:hAnsi="Times New Roman" w:cs="Times New Roman"/>
+          <w:sz w:val="24"/>
+          <w:szCs w:val="24"/>
+          <w:lang w:val="en-US"/>
+        </w:rPr>
+        <w:br/>
+      </w:r>
+      <w:r>
+        <w:rPr>
+          <w:rFonts w:ascii="Times New Roman" w:eastAsia="Times New Roman" w:hAnsi="Times New Roman" w:cs="Times New Roman"/>
+          <w:sz w:val="24"/>
+          <w:szCs w:val="24"/>
+          <w:lang w:val="en-US"/>
+        </w:rPr>
+        <w:br/>
+      </w:r>
+      <w:r>
+        <w:rPr>
+          <w:rFonts w:ascii="Times New Roman" w:eastAsia="Times New Roman" w:hAnsi="Times New Roman" w:cs="Times New Roman"/>
+          <w:sz w:val="24"/>
+          <w:szCs w:val="24"/>
+          <w:lang w:val="en-US"/>
+        </w:rPr>
+        <w:br/>
+      </w:r>
+      <w:r>
+        <w:rPr>
+          <w:rFonts w:ascii="Times New Roman" w:eastAsia="Times New Roman" w:hAnsi="Times New Roman" w:cs="Times New Roman"/>
+          <w:sz w:val="24"/>
+          <w:szCs w:val="24"/>
+          <w:lang w:val="en-US"/>
+        </w:rPr>
+        <w:br/>
+      </w:r>
+      <w:r>
+        <w:rPr>
+          <w:rFonts w:ascii="Times New Roman" w:eastAsia="Times New Roman" w:hAnsi="Times New Roman" w:cs="Times New Roman"/>
+          <w:sz w:val="24"/>
+          <w:szCs w:val="24"/>
+          <w:lang w:val="en-US"/>
+        </w:rPr>
+        <w:br/>
+      </w:r>
+      <w:r>
+        <w:rPr>
+          <w:rFonts w:ascii="Times New Roman" w:eastAsia="Times New Roman" w:hAnsi="Times New Roman" w:cs="Times New Roman"/>
+          <w:sz w:val="24"/>
+          <w:szCs w:val="24"/>
+          <w:lang w:val="en-US"/>
+        </w:rPr>
+        <w:br/>
+      </w:r>
+      <w:r>
+        <w:rPr>
+          <w:rFonts w:ascii="Times New Roman" w:eastAsia="Times New Roman" w:hAnsi="Times New Roman" w:cs="Times New Roman"/>
+          <w:sz w:val="24"/>
+          <w:szCs w:val="24"/>
+          <w:lang w:val="en-US"/>
+        </w:rPr>
+        <w:br/>
+      </w:r>
       <w:r>
         <w:rPr>
           <w:rFonts w:ascii="Times New Roman" w:eastAsia="Times New Roman" w:hAnsi="Times New Roman" w:cs="Times New Roman"/>
@@ -3917,7 +4390,7 @@
           <w:u w:val="single"/>
           <w:lang w:val="en-US"/>
         </w:rPr>
-        <w:t>RocketPlans Class:</w:t>
+        <w:t>Doctor(Doctor Maybe) Class:</w:t>
       </w:r>
     </w:p>
     <w:p>
@@ -3967,7 +4440,7 @@
           <w:color w:val="000000"/>
           <w:lang w:val="en-US"/>
         </w:rPr>
-        <w:t>The RocketPlans is an object of RocketPlans class, which needs to be given to Q(the Non-Player Character) in order to obtain the “Rocket Body”.</w:t>
+        <w:t>The Doctor Maybe character is an enemy character who is like the Mini Boss of the game. The role of the Doctor is to be placed inside a locked door whose key can be obtained by fighting a enemy. The Doctor can also fight but is pretty weak (half hit points and damage of grunt). The Doctor holds the Rocket Engine.</w:t>
       </w:r>
     </w:p>
     <w:p>
@@ -4017,53 +4490,7 @@
           <w:color w:val="000000"/>
           <w:lang w:val="en-US"/>
         </w:rPr>
-        <w:t>The RocketPlans class inherits from the item class because when we thought about the implementation we realised that we needed all the attributes and methods used in item class. This makes it very similar to the key class(with regards to methods such as getAllowableActions, newInventoryItem method etc.) except for the fact that the plans will be</w:t>
-      </w:r>
-      <w:r>
-        <w:rPr>
-          <w:rFonts w:ascii="Cambria" w:eastAsia="Times New Roman" w:hAnsi="Cambria" w:cs="Times New Roman"/>
-          <w:color w:val="FF0000"/>
-          <w:lang w:val="en-US"/>
-        </w:rPr>
-        <w:t xml:space="preserve"> </w:t>
-      </w:r>
-      <w:r>
-        <w:rPr>
-          <w:rFonts w:ascii="Cambria" w:eastAsia="Times New Roman" w:hAnsi="Cambria" w:cs="Times New Roman"/>
-          <w:color w:val="000000"/>
-          <w:lang w:val="en-US"/>
-        </w:rPr>
-        <w:t>held inside of a room. This will be manually positioned in the application class of the game which is used to initialize the characters/terrains of the game. We decided to do it this way because we can make changes to any code in the Game Package and cannot make changes to the Engine Package.</w:t>
-      </w:r>
-    </w:p>
-    <w:p>
-      <w:pPr>
-        <w:spacing w:line="240" w:lineRule="auto"/>
-        <w:rPr>
-          <w:rFonts w:ascii="Times New Roman" w:eastAsia="Times New Roman" w:hAnsi="Times New Roman" w:cs="Times New Roman"/>
-          <w:sz w:val="24"/>
-          <w:szCs w:val="24"/>
-          <w:lang w:val="en-US"/>
-        </w:rPr>
-      </w:pPr>
-    </w:p>
-    <w:p>
-      <w:pPr>
-        <w:spacing w:line="240" w:lineRule="auto"/>
-        <w:rPr>
-          <w:rFonts w:ascii="Times New Roman" w:eastAsia="Times New Roman" w:hAnsi="Times New Roman" w:cs="Times New Roman"/>
-          <w:sz w:val="24"/>
-          <w:szCs w:val="24"/>
-          <w:lang w:val="en-US"/>
-        </w:rPr>
-      </w:pPr>
-      <w:r>
-        <w:rPr>
-          <w:rFonts w:ascii="Cambria" w:eastAsia="Times New Roman" w:hAnsi="Cambria" w:cs="Times New Roman"/>
-          <w:color w:val="000000"/>
-          <w:lang w:val="en-US"/>
-        </w:rPr>
-        <w:t>The reason we decided to inherit from the item class is the same reason we decided to inherit the item class for key class. There are attributes and methods present which already implement a way in which player can pickup or drop an item.</w:t>
+        <w:t>The Doctor also inherits from actor class like any other enemy because all the attributes of actor class are vital when implementing a character in the game. The Doctor has a simple association relationship with Rocket Engine because it is held in the inventory of the Doctor. The Doctor is placed into a Locked Room in the application class which initialises the map.</w:t>
       </w:r>
     </w:p>
     <w:p>
@@ -4113,26 +4540,26 @@
           <w:color w:val="000000"/>
           <w:lang w:val="en-US"/>
         </w:rPr>
-        <w:t>- Inherited Attributes from the Item Class.</w:t>
-      </w:r>
-    </w:p>
-    <w:p>
-      <w:pPr>
-        <w:spacing w:line="240" w:lineRule="auto"/>
-        <w:rPr>
-          <w:rFonts w:ascii="Times New Roman" w:eastAsia="Times New Roman" w:hAnsi="Times New Roman" w:cs="Times New Roman"/>
-          <w:sz w:val="24"/>
-          <w:szCs w:val="24"/>
-          <w:lang w:val="en-US"/>
-        </w:rPr>
-      </w:pPr>
-      <w:r>
-        <w:rPr>
-          <w:rFonts w:ascii="Cambria" w:eastAsia="Times New Roman" w:hAnsi="Cambria" w:cs="Times New Roman"/>
-          <w:color w:val="000000"/>
-          <w:lang w:val="en-US"/>
-        </w:rPr>
-        <w:t>+ Inherited Methods from the Item Class.</w:t>
+        <w:t>- Inherited Attributes from the Actor Class.</w:t>
+      </w:r>
+    </w:p>
+    <w:p>
+      <w:pPr>
+        <w:spacing w:line="240" w:lineRule="auto"/>
+        <w:rPr>
+          <w:rFonts w:ascii="Times New Roman" w:eastAsia="Times New Roman" w:hAnsi="Times New Roman" w:cs="Times New Roman"/>
+          <w:sz w:val="24"/>
+          <w:szCs w:val="24"/>
+          <w:lang w:val="en-US"/>
+        </w:rPr>
+      </w:pPr>
+      <w:r>
+        <w:rPr>
+          <w:rFonts w:ascii="Cambria" w:eastAsia="Times New Roman" w:hAnsi="Cambria" w:cs="Times New Roman"/>
+          <w:color w:val="000000"/>
+          <w:lang w:val="en-US"/>
+        </w:rPr>
+        <w:t>+ Inherited Methods from the Actor Class.</w:t>
       </w:r>
     </w:p>
     <w:p>
@@ -4145,6 +4572,51 @@
           <w:lang w:val="en-US"/>
         </w:rPr>
       </w:pPr>
+      <w:r>
+        <w:rPr>
+          <w:rFonts w:ascii="Times New Roman" w:eastAsia="Times New Roman" w:hAnsi="Times New Roman" w:cs="Times New Roman"/>
+          <w:sz w:val="24"/>
+          <w:szCs w:val="24"/>
+          <w:lang w:val="en-US"/>
+        </w:rPr>
+        <w:br/>
+      </w:r>
+      <w:r>
+        <w:rPr>
+          <w:rFonts w:ascii="Times New Roman" w:eastAsia="Times New Roman" w:hAnsi="Times New Roman" w:cs="Times New Roman"/>
+          <w:sz w:val="24"/>
+          <w:szCs w:val="24"/>
+          <w:lang w:val="en-US"/>
+        </w:rPr>
+        <w:br/>
+      </w:r>
+      <w:r>
+        <w:rPr>
+          <w:rFonts w:ascii="Times New Roman" w:eastAsia="Times New Roman" w:hAnsi="Times New Roman" w:cs="Times New Roman"/>
+          <w:sz w:val="24"/>
+          <w:szCs w:val="24"/>
+          <w:lang w:val="en-US"/>
+        </w:rPr>
+        <w:br/>
+      </w:r>
+      <w:r>
+        <w:rPr>
+          <w:rFonts w:ascii="Times New Roman" w:eastAsia="Times New Roman" w:hAnsi="Times New Roman" w:cs="Times New Roman"/>
+          <w:sz w:val="24"/>
+          <w:szCs w:val="24"/>
+          <w:lang w:val="en-US"/>
+        </w:rPr>
+        <w:br/>
+      </w:r>
+      <w:r>
+        <w:rPr>
+          <w:rFonts w:ascii="Times New Roman" w:eastAsia="Times New Roman" w:hAnsi="Times New Roman" w:cs="Times New Roman"/>
+          <w:sz w:val="24"/>
+          <w:szCs w:val="24"/>
+          <w:lang w:val="en-US"/>
+        </w:rPr>
+        <w:br/>
+      </w:r>
       <w:r>
         <w:rPr>
           <w:rFonts w:ascii="Times New Roman" w:eastAsia="Times New Roman" w:hAnsi="Times New Roman" w:cs="Times New Roman"/>
@@ -4363,7 +4835,7 @@
           <w:u w:val="single"/>
           <w:lang w:val="en-US"/>
         </w:rPr>
-        <w:t xml:space="preserve">RocketEngine Class: </w:t>
+        <w:t>RocketPlans Class:</w:t>
       </w:r>
     </w:p>
     <w:p>
@@ -4413,7 +4885,7 @@
           <w:color w:val="000000"/>
           <w:lang w:val="en-US"/>
         </w:rPr>
-        <w:t>The RocketEngine which is an object of the RocketEngine class is initially given to the doctor(stored in the Doctors Inventory) at the start of the game.</w:t>
+        <w:t>The RocketPlans is an object of RocketPlans class, which needs to be given to Q(the Non-Player Character) in order to obtain the “Rocket Body” object.</w:t>
       </w:r>
     </w:p>
     <w:p>
@@ -4460,10 +4932,56 @@
       <w:r>
         <w:rPr>
           <w:rFonts w:ascii="Cambria" w:eastAsia="Times New Roman" w:hAnsi="Cambria" w:cs="Times New Roman"/>
+          <w:color w:val="000000"/>
+          <w:lang w:val="en-US"/>
+        </w:rPr>
+        <w:t>The RocketPlans class inherits from the item class because when we thought about the implementation we realised that we needed all the attributes and methods used in item class. This makes it very similar to the key class(with regards to methods such as getAllowableActions, newInventoryItem method etc.) except for the fact that the plans will be</w:t>
+      </w:r>
+      <w:r>
+        <w:rPr>
+          <w:rFonts w:ascii="Cambria" w:eastAsia="Times New Roman" w:hAnsi="Cambria" w:cs="Times New Roman"/>
           <w:color w:val="FF0000"/>
           <w:lang w:val="en-US"/>
         </w:rPr>
-        <w:t>The RocketEngine class inherits from the item class because when we thought about the implementation we realised that we needed all the attributes and methods used in item class. This makes it very similar to the RocketPlans class(with regards to methods such as getAllowableActions, newInventoryItem method etc.). Doctor Maybe must hold the RocketEngine and it is shown by a simple association relationship.</w:t>
+        <w:t xml:space="preserve"> </w:t>
+      </w:r>
+      <w:r>
+        <w:rPr>
+          <w:rFonts w:ascii="Cambria" w:eastAsia="Times New Roman" w:hAnsi="Cambria" w:cs="Times New Roman"/>
+          <w:color w:val="000000"/>
+          <w:lang w:val="en-US"/>
+        </w:rPr>
+        <w:t>held inside of a room. This will be manually positioned in the application class of the game which is used to initialize the characters/terrains of the game. We decided to do it this way because we can make changes to any code in the Game Package and cannot make changes to the Engine Package.</w:t>
+      </w:r>
+    </w:p>
+    <w:p>
+      <w:pPr>
+        <w:spacing w:line="240" w:lineRule="auto"/>
+        <w:rPr>
+          <w:rFonts w:ascii="Times New Roman" w:eastAsia="Times New Roman" w:hAnsi="Times New Roman" w:cs="Times New Roman"/>
+          <w:sz w:val="24"/>
+          <w:szCs w:val="24"/>
+          <w:lang w:val="en-US"/>
+        </w:rPr>
+      </w:pPr>
+    </w:p>
+    <w:p>
+      <w:pPr>
+        <w:spacing w:line="240" w:lineRule="auto"/>
+        <w:rPr>
+          <w:rFonts w:ascii="Times New Roman" w:eastAsia="Times New Roman" w:hAnsi="Times New Roman" w:cs="Times New Roman"/>
+          <w:sz w:val="24"/>
+          <w:szCs w:val="24"/>
+          <w:lang w:val="en-US"/>
+        </w:rPr>
+      </w:pPr>
+      <w:r>
+        <w:rPr>
+          <w:rFonts w:ascii="Cambria" w:eastAsia="Times New Roman" w:hAnsi="Cambria" w:cs="Times New Roman"/>
+          <w:color w:val="000000"/>
+          <w:lang w:val="en-US"/>
+        </w:rPr>
+        <w:t>The reason we decided to inherit from the item class is the same reason we decided to inherit the item class for key class. There are attributes and methods present which already implement a way in which player can pickup or drop an item.</w:t>
       </w:r>
     </w:p>
     <w:p>
@@ -4545,6 +5063,222 @@
           <w:lang w:val="en-US"/>
         </w:rPr>
       </w:pPr>
+      <w:r>
+        <w:rPr>
+          <w:rFonts w:ascii="Times New Roman" w:eastAsia="Times New Roman" w:hAnsi="Times New Roman" w:cs="Times New Roman"/>
+          <w:sz w:val="24"/>
+          <w:szCs w:val="24"/>
+          <w:lang w:val="en-US"/>
+        </w:rPr>
+        <w:br/>
+      </w:r>
+      <w:r>
+        <w:rPr>
+          <w:rFonts w:ascii="Times New Roman" w:eastAsia="Times New Roman" w:hAnsi="Times New Roman" w:cs="Times New Roman"/>
+          <w:sz w:val="24"/>
+          <w:szCs w:val="24"/>
+          <w:lang w:val="en-US"/>
+        </w:rPr>
+        <w:br/>
+      </w:r>
+      <w:r>
+        <w:rPr>
+          <w:rFonts w:ascii="Times New Roman" w:eastAsia="Times New Roman" w:hAnsi="Times New Roman" w:cs="Times New Roman"/>
+          <w:sz w:val="24"/>
+          <w:szCs w:val="24"/>
+          <w:lang w:val="en-US"/>
+        </w:rPr>
+        <w:br/>
+      </w:r>
+      <w:r>
+        <w:rPr>
+          <w:rFonts w:ascii="Times New Roman" w:eastAsia="Times New Roman" w:hAnsi="Times New Roman" w:cs="Times New Roman"/>
+          <w:sz w:val="24"/>
+          <w:szCs w:val="24"/>
+          <w:lang w:val="en-US"/>
+        </w:rPr>
+        <w:br/>
+      </w:r>
+      <w:r>
+        <w:rPr>
+          <w:rFonts w:ascii="Times New Roman" w:eastAsia="Times New Roman" w:hAnsi="Times New Roman" w:cs="Times New Roman"/>
+          <w:sz w:val="24"/>
+          <w:szCs w:val="24"/>
+          <w:lang w:val="en-US"/>
+        </w:rPr>
+        <w:br/>
+      </w:r>
+      <w:r>
+        <w:rPr>
+          <w:rFonts w:ascii="Times New Roman" w:eastAsia="Times New Roman" w:hAnsi="Times New Roman" w:cs="Times New Roman"/>
+          <w:sz w:val="24"/>
+          <w:szCs w:val="24"/>
+          <w:lang w:val="en-US"/>
+        </w:rPr>
+        <w:br/>
+      </w:r>
+      <w:r>
+        <w:rPr>
+          <w:rFonts w:ascii="Times New Roman" w:eastAsia="Times New Roman" w:hAnsi="Times New Roman" w:cs="Times New Roman"/>
+          <w:sz w:val="24"/>
+          <w:szCs w:val="24"/>
+          <w:lang w:val="en-US"/>
+        </w:rPr>
+        <w:br/>
+      </w:r>
+      <w:r>
+        <w:rPr>
+          <w:rFonts w:ascii="Times New Roman" w:eastAsia="Times New Roman" w:hAnsi="Times New Roman" w:cs="Times New Roman"/>
+          <w:sz w:val="24"/>
+          <w:szCs w:val="24"/>
+          <w:lang w:val="en-US"/>
+        </w:rPr>
+        <w:br/>
+      </w:r>
+      <w:r>
+        <w:rPr>
+          <w:rFonts w:ascii="Times New Roman" w:eastAsia="Times New Roman" w:hAnsi="Times New Roman" w:cs="Times New Roman"/>
+          <w:sz w:val="24"/>
+          <w:szCs w:val="24"/>
+          <w:lang w:val="en-US"/>
+        </w:rPr>
+        <w:br/>
+      </w:r>
+      <w:r>
+        <w:rPr>
+          <w:rFonts w:ascii="Times New Roman" w:eastAsia="Times New Roman" w:hAnsi="Times New Roman" w:cs="Times New Roman"/>
+          <w:sz w:val="24"/>
+          <w:szCs w:val="24"/>
+          <w:lang w:val="en-US"/>
+        </w:rPr>
+        <w:br/>
+      </w:r>
+      <w:r>
+        <w:rPr>
+          <w:rFonts w:ascii="Times New Roman" w:eastAsia="Times New Roman" w:hAnsi="Times New Roman" w:cs="Times New Roman"/>
+          <w:sz w:val="24"/>
+          <w:szCs w:val="24"/>
+          <w:lang w:val="en-US"/>
+        </w:rPr>
+        <w:br/>
+      </w:r>
+      <w:r>
+        <w:rPr>
+          <w:rFonts w:ascii="Times New Roman" w:eastAsia="Times New Roman" w:hAnsi="Times New Roman" w:cs="Times New Roman"/>
+          <w:sz w:val="24"/>
+          <w:szCs w:val="24"/>
+          <w:lang w:val="en-US"/>
+        </w:rPr>
+        <w:br/>
+      </w:r>
+      <w:r>
+        <w:rPr>
+          <w:rFonts w:ascii="Times New Roman" w:eastAsia="Times New Roman" w:hAnsi="Times New Roman" w:cs="Times New Roman"/>
+          <w:sz w:val="24"/>
+          <w:szCs w:val="24"/>
+          <w:lang w:val="en-US"/>
+        </w:rPr>
+        <w:br/>
+      </w:r>
+      <w:r>
+        <w:rPr>
+          <w:rFonts w:ascii="Times New Roman" w:eastAsia="Times New Roman" w:hAnsi="Times New Roman" w:cs="Times New Roman"/>
+          <w:sz w:val="24"/>
+          <w:szCs w:val="24"/>
+          <w:lang w:val="en-US"/>
+        </w:rPr>
+        <w:br/>
+      </w:r>
+      <w:r>
+        <w:rPr>
+          <w:rFonts w:ascii="Times New Roman" w:eastAsia="Times New Roman" w:hAnsi="Times New Roman" w:cs="Times New Roman"/>
+          <w:sz w:val="24"/>
+          <w:szCs w:val="24"/>
+          <w:lang w:val="en-US"/>
+        </w:rPr>
+        <w:br/>
+      </w:r>
+      <w:r>
+        <w:rPr>
+          <w:rFonts w:ascii="Times New Roman" w:eastAsia="Times New Roman" w:hAnsi="Times New Roman" w:cs="Times New Roman"/>
+          <w:sz w:val="24"/>
+          <w:szCs w:val="24"/>
+          <w:lang w:val="en-US"/>
+        </w:rPr>
+        <w:br/>
+      </w:r>
+      <w:r>
+        <w:rPr>
+          <w:rFonts w:ascii="Times New Roman" w:eastAsia="Times New Roman" w:hAnsi="Times New Roman" w:cs="Times New Roman"/>
+          <w:sz w:val="24"/>
+          <w:szCs w:val="24"/>
+          <w:lang w:val="en-US"/>
+        </w:rPr>
+        <w:br/>
+      </w:r>
+      <w:r>
+        <w:rPr>
+          <w:rFonts w:ascii="Times New Roman" w:eastAsia="Times New Roman" w:hAnsi="Times New Roman" w:cs="Times New Roman"/>
+          <w:sz w:val="24"/>
+          <w:szCs w:val="24"/>
+          <w:lang w:val="en-US"/>
+        </w:rPr>
+        <w:br/>
+      </w:r>
+      <w:r>
+        <w:rPr>
+          <w:rFonts w:ascii="Times New Roman" w:eastAsia="Times New Roman" w:hAnsi="Times New Roman" w:cs="Times New Roman"/>
+          <w:sz w:val="24"/>
+          <w:szCs w:val="24"/>
+          <w:lang w:val="en-US"/>
+        </w:rPr>
+        <w:br/>
+      </w:r>
+      <w:r>
+        <w:rPr>
+          <w:rFonts w:ascii="Times New Roman" w:eastAsia="Times New Roman" w:hAnsi="Times New Roman" w:cs="Times New Roman"/>
+          <w:sz w:val="24"/>
+          <w:szCs w:val="24"/>
+          <w:lang w:val="en-US"/>
+        </w:rPr>
+        <w:br/>
+      </w:r>
+      <w:r>
+        <w:rPr>
+          <w:rFonts w:ascii="Times New Roman" w:eastAsia="Times New Roman" w:hAnsi="Times New Roman" w:cs="Times New Roman"/>
+          <w:sz w:val="24"/>
+          <w:szCs w:val="24"/>
+          <w:lang w:val="en-US"/>
+        </w:rPr>
+        <w:br/>
+      </w:r>
+      <w:r>
+        <w:rPr>
+          <w:rFonts w:ascii="Times New Roman" w:eastAsia="Times New Roman" w:hAnsi="Times New Roman" w:cs="Times New Roman"/>
+          <w:sz w:val="24"/>
+          <w:szCs w:val="24"/>
+          <w:lang w:val="en-US"/>
+        </w:rPr>
+        <w:br/>
+      </w:r>
+      <w:r>
+        <w:rPr>
+          <w:rFonts w:ascii="Times New Roman" w:eastAsia="Times New Roman" w:hAnsi="Times New Roman" w:cs="Times New Roman"/>
+          <w:sz w:val="24"/>
+          <w:szCs w:val="24"/>
+          <w:lang w:val="en-US"/>
+        </w:rPr>
+        <w:br/>
+      </w:r>
+      <w:r>
+        <w:rPr>
+          <w:rFonts w:ascii="Times New Roman" w:eastAsia="Times New Roman" w:hAnsi="Times New Roman" w:cs="Times New Roman"/>
+          <w:sz w:val="24"/>
+          <w:szCs w:val="24"/>
+          <w:lang w:val="en-US"/>
+        </w:rPr>
+        <w:br/>
+      </w:r>
     </w:p>
     <w:p>
       <w:pPr>
@@ -4565,8 +5299,19 @@
           <w:u w:val="single"/>
           <w:lang w:val="en-US"/>
         </w:rPr>
-        <w:t xml:space="preserve">RocketBody: </w:t>
-      </w:r>
+        <w:t xml:space="preserve">RocketEngine Class: </w:t>
+      </w:r>
+    </w:p>
+    <w:p>
+      <w:pPr>
+        <w:spacing w:line="240" w:lineRule="auto"/>
+        <w:rPr>
+          <w:rFonts w:ascii="Times New Roman" w:eastAsia="Times New Roman" w:hAnsi="Times New Roman" w:cs="Times New Roman"/>
+          <w:sz w:val="24"/>
+          <w:szCs w:val="24"/>
+          <w:lang w:val="en-US"/>
+        </w:rPr>
+      </w:pPr>
     </w:p>
     <w:p>
       <w:pPr>
@@ -4604,7 +5349,8 @@
           <w:color w:val="000000"/>
           <w:lang w:val="en-US"/>
         </w:rPr>
-        <w:t>The RocketBody which is an object of the RocketBody class is initially given to Q(stored in Q’s Inventory) at the start of the game.</w:t>
+        <w:lastRenderedPageBreak/>
+        <w:t>The RocketEngine which is an object of the RocketEngine class is initially given to the doctor(stored in the Doctors Inventory) at the start of the game. It is used to build the Rocket.</w:t>
       </w:r>
     </w:p>
     <w:p>
@@ -4648,24 +5394,13 @@
           <w:lang w:val="en-US"/>
         </w:rPr>
       </w:pPr>
-    </w:p>
-    <w:p>
-      <w:pPr>
-        <w:spacing w:line="240" w:lineRule="auto"/>
-        <w:rPr>
-          <w:rFonts w:ascii="Times New Roman" w:eastAsia="Times New Roman" w:hAnsi="Times New Roman" w:cs="Times New Roman"/>
-          <w:sz w:val="24"/>
-          <w:szCs w:val="24"/>
-          <w:lang w:val="en-US"/>
-        </w:rPr>
-      </w:pPr>
-      <w:r>
-        <w:rPr>
-          <w:rFonts w:ascii="Cambria" w:eastAsia="Times New Roman" w:hAnsi="Cambria" w:cs="Times New Roman"/>
-          <w:color w:val="FF0000"/>
-          <w:lang w:val="en-US"/>
-        </w:rPr>
-        <w:t>PLEASE DO THIS</w:t>
+      <w:r>
+        <w:rPr>
+          <w:rFonts w:ascii="Cambria" w:eastAsia="Times New Roman" w:hAnsi="Cambria" w:cs="Times New Roman"/>
+          <w:color w:val="000000"/>
+          <w:lang w:val="en-US"/>
+        </w:rPr>
+        <w:t>The RocketEngine class inherits from the item class because when we thought about the implementation we realised that we needed all the attributes and methods used in item class. This makes it very similar to the RocketPlans class(with regards to methods such as getAllowableActions, newInventoryItem method etc.). Doctor Maybe must hold the RocketEngine and it is shown by a simple association relationship.</w:t>
       </w:r>
     </w:p>
     <w:p>
@@ -4747,15 +5482,6 @@
           <w:lang w:val="en-US"/>
         </w:rPr>
       </w:pPr>
-      <w:r>
-        <w:rPr>
-          <w:rFonts w:ascii="Times New Roman" w:eastAsia="Times New Roman" w:hAnsi="Times New Roman" w:cs="Times New Roman"/>
-          <w:sz w:val="24"/>
-          <w:szCs w:val="24"/>
-          <w:lang w:val="en-US"/>
-        </w:rPr>
-        <w:br/>
-      </w:r>
       <w:r>
         <w:rPr>
           <w:rFonts w:ascii="Times New Roman" w:eastAsia="Times New Roman" w:hAnsi="Times New Roman" w:cs="Times New Roman"/>
@@ -4785,6 +5511,305 @@
           <w:u w:val="single"/>
           <w:lang w:val="en-US"/>
         </w:rPr>
+        <w:t xml:space="preserve">RocketBody: </w:t>
+      </w:r>
+    </w:p>
+    <w:p>
+      <w:pPr>
+        <w:spacing w:line="240" w:lineRule="auto"/>
+        <w:rPr>
+          <w:rFonts w:ascii="Times New Roman" w:eastAsia="Times New Roman" w:hAnsi="Times New Roman" w:cs="Times New Roman"/>
+          <w:sz w:val="24"/>
+          <w:szCs w:val="24"/>
+          <w:lang w:val="en-US"/>
+        </w:rPr>
+      </w:pPr>
+      <w:r>
+        <w:rPr>
+          <w:rFonts w:ascii="Cambria" w:eastAsia="Times New Roman" w:hAnsi="Cambria" w:cs="Times New Roman"/>
+          <w:color w:val="000000"/>
+          <w:u w:val="single"/>
+          <w:lang w:val="en-US"/>
+        </w:rPr>
+        <w:t>Class Responsibility:</w:t>
+      </w:r>
+    </w:p>
+    <w:p>
+      <w:pPr>
+        <w:spacing w:line="240" w:lineRule="auto"/>
+        <w:rPr>
+          <w:rFonts w:ascii="Times New Roman" w:eastAsia="Times New Roman" w:hAnsi="Times New Roman" w:cs="Times New Roman"/>
+          <w:sz w:val="24"/>
+          <w:szCs w:val="24"/>
+          <w:lang w:val="en-US"/>
+        </w:rPr>
+      </w:pPr>
+      <w:r>
+        <w:rPr>
+          <w:rFonts w:ascii="Cambria" w:eastAsia="Times New Roman" w:hAnsi="Cambria" w:cs="Times New Roman"/>
+          <w:color w:val="000000"/>
+          <w:lang w:val="en-US"/>
+        </w:rPr>
+        <w:t>The RocketBody which is an object of the RocketBody class is initially given to Q(stored in Q’s Inventory) at the start of the game. It is a part used to build rocket.</w:t>
+      </w:r>
+    </w:p>
+    <w:p>
+      <w:pPr>
+        <w:spacing w:line="240" w:lineRule="auto"/>
+        <w:rPr>
+          <w:rFonts w:ascii="Times New Roman" w:eastAsia="Times New Roman" w:hAnsi="Times New Roman" w:cs="Times New Roman"/>
+          <w:sz w:val="24"/>
+          <w:szCs w:val="24"/>
+          <w:lang w:val="en-US"/>
+        </w:rPr>
+      </w:pPr>
+    </w:p>
+    <w:p>
+      <w:pPr>
+        <w:spacing w:line="240" w:lineRule="auto"/>
+        <w:rPr>
+          <w:rFonts w:ascii="Times New Roman" w:eastAsia="Times New Roman" w:hAnsi="Times New Roman" w:cs="Times New Roman"/>
+          <w:sz w:val="24"/>
+          <w:szCs w:val="24"/>
+          <w:lang w:val="en-US"/>
+        </w:rPr>
+      </w:pPr>
+      <w:r>
+        <w:rPr>
+          <w:rFonts w:ascii="Cambria" w:eastAsia="Times New Roman" w:hAnsi="Cambria" w:cs="Times New Roman"/>
+          <w:color w:val="000000"/>
+          <w:u w:val="single"/>
+          <w:lang w:val="en-US"/>
+        </w:rPr>
+        <w:t>Relationships With  Other Classes:</w:t>
+      </w:r>
+    </w:p>
+    <w:p>
+      <w:pPr>
+        <w:spacing w:line="240" w:lineRule="auto"/>
+        <w:rPr>
+          <w:rFonts w:ascii="Times New Roman" w:eastAsia="Times New Roman" w:hAnsi="Times New Roman" w:cs="Times New Roman"/>
+          <w:sz w:val="24"/>
+          <w:szCs w:val="24"/>
+          <w:lang w:val="en-US"/>
+        </w:rPr>
+      </w:pPr>
+      <w:r>
+        <w:rPr>
+          <w:rFonts w:ascii="Cambria" w:eastAsia="Times New Roman" w:hAnsi="Cambria" w:cs="Times New Roman"/>
+          <w:color w:val="000000"/>
+          <w:lang w:val="en-US"/>
+        </w:rPr>
+        <w:t>The RocketBody Class inherits  from the Item class as it has all the attributes and method that we require to implement the RocketBody Class. This is properly explained in all other classes which inherit from the Item class as well.</w:t>
+      </w:r>
+    </w:p>
+    <w:p>
+      <w:pPr>
+        <w:spacing w:line="240" w:lineRule="auto"/>
+        <w:rPr>
+          <w:rFonts w:ascii="Times New Roman" w:eastAsia="Times New Roman" w:hAnsi="Times New Roman" w:cs="Times New Roman"/>
+          <w:sz w:val="24"/>
+          <w:szCs w:val="24"/>
+          <w:lang w:val="en-US"/>
+        </w:rPr>
+      </w:pPr>
+    </w:p>
+    <w:p>
+      <w:pPr>
+        <w:spacing w:line="240" w:lineRule="auto"/>
+        <w:rPr>
+          <w:rFonts w:ascii="Times New Roman" w:eastAsia="Times New Roman" w:hAnsi="Times New Roman" w:cs="Times New Roman"/>
+          <w:sz w:val="24"/>
+          <w:szCs w:val="24"/>
+          <w:lang w:val="en-US"/>
+        </w:rPr>
+      </w:pPr>
+      <w:r>
+        <w:rPr>
+          <w:rFonts w:ascii="Cambria" w:eastAsia="Times New Roman" w:hAnsi="Cambria" w:cs="Times New Roman"/>
+          <w:color w:val="000000"/>
+          <w:u w:val="single"/>
+          <w:lang w:val="en-US"/>
+        </w:rPr>
+        <w:t>Methods/Attributes:</w:t>
+      </w:r>
+    </w:p>
+    <w:p>
+      <w:pPr>
+        <w:spacing w:line="240" w:lineRule="auto"/>
+        <w:rPr>
+          <w:rFonts w:ascii="Times New Roman" w:eastAsia="Times New Roman" w:hAnsi="Times New Roman" w:cs="Times New Roman"/>
+          <w:sz w:val="24"/>
+          <w:szCs w:val="24"/>
+          <w:lang w:val="en-US"/>
+        </w:rPr>
+      </w:pPr>
+      <w:r>
+        <w:rPr>
+          <w:rFonts w:ascii="Cambria" w:eastAsia="Times New Roman" w:hAnsi="Cambria" w:cs="Times New Roman"/>
+          <w:color w:val="000000"/>
+          <w:lang w:val="en-US"/>
+        </w:rPr>
+        <w:t>- Inherited Attributes from the Item Class.</w:t>
+      </w:r>
+    </w:p>
+    <w:p>
+      <w:pPr>
+        <w:spacing w:line="240" w:lineRule="auto"/>
+        <w:rPr>
+          <w:rFonts w:ascii="Times New Roman" w:eastAsia="Times New Roman" w:hAnsi="Times New Roman" w:cs="Times New Roman"/>
+          <w:sz w:val="24"/>
+          <w:szCs w:val="24"/>
+          <w:lang w:val="en-US"/>
+        </w:rPr>
+      </w:pPr>
+      <w:r>
+        <w:rPr>
+          <w:rFonts w:ascii="Cambria" w:eastAsia="Times New Roman" w:hAnsi="Cambria" w:cs="Times New Roman"/>
+          <w:color w:val="000000"/>
+          <w:lang w:val="en-US"/>
+        </w:rPr>
+        <w:t>+ Inherited Methods from the Item Class.</w:t>
+      </w:r>
+    </w:p>
+    <w:p>
+      <w:pPr>
+        <w:spacing w:after="240" w:line="240" w:lineRule="auto"/>
+        <w:rPr>
+          <w:rFonts w:ascii="Times New Roman" w:eastAsia="Times New Roman" w:hAnsi="Times New Roman" w:cs="Times New Roman"/>
+          <w:sz w:val="24"/>
+          <w:szCs w:val="24"/>
+          <w:lang w:val="en-US"/>
+        </w:rPr>
+      </w:pPr>
+      <w:r>
+        <w:rPr>
+          <w:rFonts w:ascii="Times New Roman" w:eastAsia="Times New Roman" w:hAnsi="Times New Roman" w:cs="Times New Roman"/>
+          <w:sz w:val="24"/>
+          <w:szCs w:val="24"/>
+          <w:lang w:val="en-US"/>
+        </w:rPr>
+        <w:br/>
+      </w:r>
+      <w:r>
+        <w:rPr>
+          <w:rFonts w:ascii="Times New Roman" w:eastAsia="Times New Roman" w:hAnsi="Times New Roman" w:cs="Times New Roman"/>
+          <w:sz w:val="24"/>
+          <w:szCs w:val="24"/>
+          <w:lang w:val="en-US"/>
+        </w:rPr>
+        <w:br/>
+      </w:r>
+      <w:r>
+        <w:rPr>
+          <w:rFonts w:ascii="Times New Roman" w:eastAsia="Times New Roman" w:hAnsi="Times New Roman" w:cs="Times New Roman"/>
+          <w:sz w:val="24"/>
+          <w:szCs w:val="24"/>
+          <w:lang w:val="en-US"/>
+        </w:rPr>
+        <w:br/>
+      </w:r>
+      <w:r>
+        <w:rPr>
+          <w:rFonts w:ascii="Times New Roman" w:eastAsia="Times New Roman" w:hAnsi="Times New Roman" w:cs="Times New Roman"/>
+          <w:sz w:val="24"/>
+          <w:szCs w:val="24"/>
+          <w:lang w:val="en-US"/>
+        </w:rPr>
+        <w:br/>
+      </w:r>
+      <w:r>
+        <w:rPr>
+          <w:rFonts w:ascii="Times New Roman" w:eastAsia="Times New Roman" w:hAnsi="Times New Roman" w:cs="Times New Roman"/>
+          <w:sz w:val="24"/>
+          <w:szCs w:val="24"/>
+          <w:lang w:val="en-US"/>
+        </w:rPr>
+        <w:br/>
+      </w:r>
+      <w:r>
+        <w:rPr>
+          <w:rFonts w:ascii="Times New Roman" w:eastAsia="Times New Roman" w:hAnsi="Times New Roman" w:cs="Times New Roman"/>
+          <w:sz w:val="24"/>
+          <w:szCs w:val="24"/>
+          <w:lang w:val="en-US"/>
+        </w:rPr>
+        <w:br/>
+      </w:r>
+      <w:r>
+        <w:rPr>
+          <w:rFonts w:ascii="Times New Roman" w:eastAsia="Times New Roman" w:hAnsi="Times New Roman" w:cs="Times New Roman"/>
+          <w:sz w:val="24"/>
+          <w:szCs w:val="24"/>
+          <w:lang w:val="en-US"/>
+        </w:rPr>
+        <w:br/>
+      </w:r>
+      <w:r>
+        <w:rPr>
+          <w:rFonts w:ascii="Times New Roman" w:eastAsia="Times New Roman" w:hAnsi="Times New Roman" w:cs="Times New Roman"/>
+          <w:sz w:val="24"/>
+          <w:szCs w:val="24"/>
+          <w:lang w:val="en-US"/>
+        </w:rPr>
+        <w:br/>
+      </w:r>
+      <w:r>
+        <w:rPr>
+          <w:rFonts w:ascii="Times New Roman" w:eastAsia="Times New Roman" w:hAnsi="Times New Roman" w:cs="Times New Roman"/>
+          <w:sz w:val="24"/>
+          <w:szCs w:val="24"/>
+          <w:lang w:val="en-US"/>
+        </w:rPr>
+        <w:br/>
+      </w:r>
+      <w:r>
+        <w:rPr>
+          <w:rFonts w:ascii="Times New Roman" w:eastAsia="Times New Roman" w:hAnsi="Times New Roman" w:cs="Times New Roman"/>
+          <w:sz w:val="24"/>
+          <w:szCs w:val="24"/>
+          <w:lang w:val="en-US"/>
+        </w:rPr>
+        <w:br/>
+      </w:r>
+      <w:r>
+        <w:rPr>
+          <w:rFonts w:ascii="Times New Roman" w:eastAsia="Times New Roman" w:hAnsi="Times New Roman" w:cs="Times New Roman"/>
+          <w:sz w:val="24"/>
+          <w:szCs w:val="24"/>
+          <w:lang w:val="en-US"/>
+        </w:rPr>
+        <w:br/>
+      </w:r>
+      <w:r>
+        <w:rPr>
+          <w:rFonts w:ascii="Times New Roman" w:eastAsia="Times New Roman" w:hAnsi="Times New Roman" w:cs="Times New Roman"/>
+          <w:sz w:val="24"/>
+          <w:szCs w:val="24"/>
+          <w:lang w:val="en-US"/>
+        </w:rPr>
+        <w:br/>
+      </w:r>
+    </w:p>
+    <w:p>
+      <w:pPr>
+        <w:spacing w:line="240" w:lineRule="auto"/>
+        <w:rPr>
+          <w:rFonts w:ascii="Times New Roman" w:eastAsia="Times New Roman" w:hAnsi="Times New Roman" w:cs="Times New Roman"/>
+          <w:sz w:val="24"/>
+          <w:szCs w:val="24"/>
+          <w:lang w:val="en-US"/>
+        </w:rPr>
+      </w:pPr>
+      <w:r>
+        <w:rPr>
+          <w:rFonts w:ascii="Cambria" w:eastAsia="Times New Roman" w:hAnsi="Cambria" w:cs="Times New Roman"/>
+          <w:b/>
+          <w:bCs/>
+          <w:color w:val="000000"/>
+          <w:u w:val="single"/>
+          <w:lang w:val="en-US"/>
+        </w:rPr>
         <w:t xml:space="preserve">RocketPad Class: </w:t>
       </w:r>
     </w:p>
@@ -4807,32 +5832,22 @@
         </w:rPr>
         <w:t>Class Responsibility:</w:t>
       </w:r>
-    </w:p>
-    <w:p>
-      <w:pPr>
-        <w:spacing w:line="240" w:lineRule="auto"/>
-        <w:rPr>
-          <w:rFonts w:ascii="Times New Roman" w:eastAsia="Times New Roman" w:hAnsi="Times New Roman" w:cs="Times New Roman"/>
-          <w:sz w:val="24"/>
-          <w:szCs w:val="24"/>
-          <w:lang w:val="en-US"/>
-        </w:rPr>
-      </w:pPr>
-      <w:r>
-        <w:rPr>
-          <w:rFonts w:ascii="Cambria" w:eastAsia="Times New Roman" w:hAnsi="Cambria" w:cs="Times New Roman"/>
-          <w:color w:val="000000"/>
-          <w:lang w:val="en-US"/>
-        </w:rPr>
-        <w:t xml:space="preserve">This class is used to build the rocket! This is done when the player has both the Rocket Engine and the Rocket Body in his inventory upon entering the RocketPad which is a location in the map. </w:t>
-      </w:r>
-      <w:r>
-        <w:rPr>
-          <w:rFonts w:ascii="Cambria" w:eastAsia="Times New Roman" w:hAnsi="Cambria" w:cs="Times New Roman"/>
-          <w:color w:val="FF0000"/>
-          <w:lang w:val="en-US"/>
-        </w:rPr>
-        <w:t xml:space="preserve">The RocketPad is initialized at the start of the game by giving it a location. </w:t>
+      <w:r>
+        <w:rPr>
+          <w:rFonts w:ascii="Cambria" w:eastAsia="Times New Roman" w:hAnsi="Cambria" w:cs="Times New Roman"/>
+          <w:color w:val="000000"/>
+          <w:u w:val="single"/>
+          <w:lang w:val="en-US"/>
+        </w:rPr>
+        <w:br/>
+      </w:r>
+      <w:r>
+        <w:rPr>
+          <w:rFonts w:ascii="Cambria" w:eastAsia="Times New Roman" w:hAnsi="Cambria" w:cs="Times New Roman"/>
+          <w:color w:val="000000"/>
+          <w:lang w:val="en-US"/>
+        </w:rPr>
+        <w:t xml:space="preserve">This class is used to build the rocket! This is done when the player has both the Rocket Engine and the Rocket Body in his inventory upon entering the RocketPad which is a location in the map. The RocketPad is initialized at the start of the game by giving it a location. </w:t>
       </w:r>
     </w:p>
     <w:p>
@@ -4879,179 +5894,407 @@
       <w:r>
         <w:rPr>
           <w:rFonts w:ascii="Cambria" w:eastAsia="Times New Roman" w:hAnsi="Cambria" w:cs="Times New Roman"/>
-          <w:color w:val="FF0000"/>
-          <w:lang w:val="en-US"/>
-        </w:rPr>
-        <w:t xml:space="preserve">Do this </w:t>
-      </w:r>
+          <w:color w:val="000000"/>
+          <w:lang w:val="en-US"/>
+        </w:rPr>
+        <w:t xml:space="preserve">The RocketPad class inherits from the Location class as it is a specific location in the Map. The Location class has necessary methods and attributes like it has a List of Items that is specific to </w:t>
+      </w:r>
+      <w:r>
+        <w:rPr>
+          <w:rFonts w:ascii="Cambria" w:eastAsia="Times New Roman" w:hAnsi="Cambria" w:cs="Times New Roman"/>
+          <w:color w:val="000000"/>
+          <w:lang w:val="en-US"/>
+        </w:rPr>
+        <w:lastRenderedPageBreak/>
+        <w:t>the location. This is useful to us because when the player is at the rocket pad then the player can drop rocket body and rocket engine to the location which is stored in the list of items at the location. Likewise there are multiple attributes that make sense to use when implementing Location.</w:t>
+      </w:r>
+    </w:p>
+    <w:p>
+      <w:pPr>
+        <w:spacing w:line="240" w:lineRule="auto"/>
+        <w:rPr>
+          <w:rFonts w:ascii="Times New Roman" w:eastAsia="Times New Roman" w:hAnsi="Times New Roman" w:cs="Times New Roman"/>
+          <w:sz w:val="24"/>
+          <w:szCs w:val="24"/>
+          <w:lang w:val="en-US"/>
+        </w:rPr>
+      </w:pPr>
+    </w:p>
+    <w:p>
+      <w:pPr>
+        <w:spacing w:line="240" w:lineRule="auto"/>
+        <w:rPr>
+          <w:rFonts w:ascii="Times New Roman" w:eastAsia="Times New Roman" w:hAnsi="Times New Roman" w:cs="Times New Roman"/>
+          <w:sz w:val="24"/>
+          <w:szCs w:val="24"/>
+          <w:lang w:val="en-US"/>
+        </w:rPr>
+      </w:pPr>
+      <w:r>
+        <w:rPr>
+          <w:rFonts w:ascii="Cambria" w:eastAsia="Times New Roman" w:hAnsi="Cambria" w:cs="Times New Roman"/>
+          <w:color w:val="000000"/>
+          <w:u w:val="single"/>
+          <w:lang w:val="en-US"/>
+        </w:rPr>
+        <w:t>Methods/Attributes:</w:t>
+      </w:r>
+    </w:p>
+    <w:p>
+      <w:pPr>
+        <w:spacing w:line="240" w:lineRule="auto"/>
+        <w:rPr>
+          <w:rFonts w:ascii="Times New Roman" w:eastAsia="Times New Roman" w:hAnsi="Times New Roman" w:cs="Times New Roman"/>
+          <w:sz w:val="24"/>
+          <w:szCs w:val="24"/>
+          <w:lang w:val="en-US"/>
+        </w:rPr>
+      </w:pPr>
+      <w:r>
+        <w:rPr>
+          <w:rFonts w:ascii="Cambria" w:eastAsia="Times New Roman" w:hAnsi="Cambria" w:cs="Times New Roman"/>
+          <w:color w:val="000000"/>
+          <w:lang w:val="en-US"/>
+        </w:rPr>
+        <w:t>- Inherited Attributes from the Location Class.</w:t>
+      </w:r>
+    </w:p>
+    <w:p>
+      <w:pPr>
+        <w:spacing w:line="240" w:lineRule="auto"/>
+        <w:rPr>
+          <w:rFonts w:ascii="Times New Roman" w:eastAsia="Times New Roman" w:hAnsi="Times New Roman" w:cs="Times New Roman"/>
+          <w:sz w:val="24"/>
+          <w:szCs w:val="24"/>
+          <w:lang w:val="en-US"/>
+        </w:rPr>
+      </w:pPr>
+      <w:r>
+        <w:rPr>
+          <w:rFonts w:ascii="Cambria" w:eastAsia="Times New Roman" w:hAnsi="Cambria" w:cs="Times New Roman"/>
+          <w:color w:val="000000"/>
+          <w:lang w:val="en-US"/>
+        </w:rPr>
+        <w:t>+ Inherited Methods from the Location Class.</w:t>
+      </w:r>
+    </w:p>
+    <w:p>
+      <w:pPr>
+        <w:spacing w:line="240" w:lineRule="auto"/>
+        <w:rPr>
+          <w:rFonts w:ascii="Times New Roman" w:eastAsia="Times New Roman" w:hAnsi="Times New Roman" w:cs="Times New Roman"/>
+          <w:sz w:val="24"/>
+          <w:szCs w:val="24"/>
+          <w:lang w:val="en-US"/>
+        </w:rPr>
+      </w:pPr>
+    </w:p>
+    <w:p>
+      <w:pPr>
+        <w:spacing w:line="240" w:lineRule="auto"/>
+        <w:rPr>
+          <w:rFonts w:ascii="Times New Roman" w:eastAsia="Times New Roman" w:hAnsi="Times New Roman" w:cs="Times New Roman"/>
+          <w:sz w:val="24"/>
+          <w:szCs w:val="24"/>
+          <w:lang w:val="en-US"/>
+        </w:rPr>
+      </w:pPr>
+      <w:r>
+        <w:rPr>
+          <w:rFonts w:ascii="Cambria" w:eastAsia="Times New Roman" w:hAnsi="Cambria" w:cs="Times New Roman"/>
+          <w:color w:val="000000"/>
+          <w:u w:val="single"/>
+          <w:lang w:val="en-US"/>
+        </w:rPr>
+        <w:t>Addon Methods/Attributes:</w:t>
+      </w:r>
+    </w:p>
+    <w:p>
+      <w:pPr>
+        <w:spacing w:line="240" w:lineRule="auto"/>
+        <w:rPr>
+          <w:rFonts w:ascii="Times New Roman" w:eastAsia="Times New Roman" w:hAnsi="Times New Roman" w:cs="Times New Roman"/>
+          <w:sz w:val="24"/>
+          <w:szCs w:val="24"/>
+          <w:lang w:val="en-US"/>
+        </w:rPr>
+      </w:pPr>
+      <w:r>
+        <w:rPr>
+          <w:rFonts w:ascii="Cambria" w:eastAsia="Times New Roman" w:hAnsi="Cambria" w:cs="Times New Roman"/>
+          <w:color w:val="000000"/>
+          <w:lang w:val="en-US"/>
+        </w:rPr>
+        <w:t>+buildRocket: The Method checks the items at the location and if the Rocket Body and Rocket Engine are present it combines then to build a rocket.</w:t>
+      </w:r>
+    </w:p>
+    <w:p>
+      <w:pPr>
+        <w:spacing w:after="240" w:line="240" w:lineRule="auto"/>
+        <w:rPr>
+          <w:rFonts w:ascii="Times New Roman" w:eastAsia="Times New Roman" w:hAnsi="Times New Roman" w:cs="Times New Roman"/>
+          <w:sz w:val="24"/>
+          <w:szCs w:val="24"/>
+          <w:lang w:val="en-US"/>
+        </w:rPr>
+      </w:pPr>
+    </w:p>
+    <w:p>
+      <w:pPr>
+        <w:spacing w:line="240" w:lineRule="auto"/>
+        <w:rPr>
+          <w:rFonts w:ascii="Times New Roman" w:eastAsia="Times New Roman" w:hAnsi="Times New Roman" w:cs="Times New Roman"/>
+          <w:sz w:val="24"/>
+          <w:szCs w:val="24"/>
+          <w:lang w:val="en-US"/>
+        </w:rPr>
+      </w:pPr>
+      <w:r>
+        <w:rPr>
+          <w:rFonts w:ascii="Cambria" w:eastAsia="Times New Roman" w:hAnsi="Cambria" w:cs="Times New Roman"/>
+          <w:b/>
+          <w:bCs/>
+          <w:color w:val="000000"/>
+          <w:u w:val="single"/>
+          <w:lang w:val="en-US"/>
+        </w:rPr>
+        <w:t>Rocket Class:</w:t>
+      </w:r>
+    </w:p>
+    <w:p>
+      <w:pPr>
+        <w:spacing w:line="240" w:lineRule="auto"/>
+        <w:rPr>
+          <w:rFonts w:ascii="Times New Roman" w:eastAsia="Times New Roman" w:hAnsi="Times New Roman" w:cs="Times New Roman"/>
+          <w:sz w:val="24"/>
+          <w:szCs w:val="24"/>
+          <w:lang w:val="en-US"/>
+        </w:rPr>
+      </w:pPr>
+      <w:r>
+        <w:rPr>
+          <w:rFonts w:ascii="Cambria" w:eastAsia="Times New Roman" w:hAnsi="Cambria" w:cs="Times New Roman"/>
+          <w:color w:val="000000"/>
+          <w:u w:val="single"/>
+          <w:lang w:val="en-US"/>
+        </w:rPr>
+        <w:t>Class Responsibility:</w:t>
+      </w:r>
+      <w:r>
+        <w:rPr>
+          <w:rFonts w:ascii="Cambria" w:eastAsia="Times New Roman" w:hAnsi="Cambria" w:cs="Times New Roman"/>
+          <w:color w:val="000000"/>
+          <w:u w:val="single"/>
+          <w:lang w:val="en-US"/>
+        </w:rPr>
+        <w:br/>
+      </w:r>
+      <w:r>
+        <w:rPr>
+          <w:rFonts w:ascii="Cambria" w:eastAsia="Times New Roman" w:hAnsi="Cambria" w:cs="Times New Roman"/>
+          <w:color w:val="000000"/>
+          <w:lang w:val="en-US"/>
+        </w:rPr>
+        <w:t>Nothing specified for Now.</w:t>
+      </w:r>
+    </w:p>
+    <w:p>
+      <w:pPr>
+        <w:spacing w:line="240" w:lineRule="auto"/>
+        <w:rPr>
+          <w:rFonts w:ascii="Times New Roman" w:eastAsia="Times New Roman" w:hAnsi="Times New Roman" w:cs="Times New Roman"/>
+          <w:sz w:val="24"/>
+          <w:szCs w:val="24"/>
+          <w:lang w:val="en-US"/>
+        </w:rPr>
+      </w:pPr>
+    </w:p>
+    <w:p>
+      <w:pPr>
+        <w:spacing w:line="240" w:lineRule="auto"/>
+        <w:rPr>
+          <w:rFonts w:ascii="Times New Roman" w:eastAsia="Times New Roman" w:hAnsi="Times New Roman" w:cs="Times New Roman"/>
+          <w:sz w:val="24"/>
+          <w:szCs w:val="24"/>
+          <w:lang w:val="en-US"/>
+        </w:rPr>
+      </w:pPr>
+      <w:r>
+        <w:rPr>
+          <w:rFonts w:ascii="Cambria" w:eastAsia="Times New Roman" w:hAnsi="Cambria" w:cs="Times New Roman"/>
+          <w:color w:val="000000"/>
+          <w:u w:val="single"/>
+          <w:lang w:val="en-US"/>
+        </w:rPr>
+        <w:t>Relationships With  Other Classes:</w:t>
+      </w:r>
+    </w:p>
+    <w:p>
+      <w:pPr>
+        <w:spacing w:line="240" w:lineRule="auto"/>
+        <w:rPr>
+          <w:rFonts w:ascii="Times New Roman" w:eastAsia="Times New Roman" w:hAnsi="Times New Roman" w:cs="Times New Roman"/>
+          <w:sz w:val="24"/>
+          <w:szCs w:val="24"/>
+          <w:lang w:val="en-US"/>
+        </w:rPr>
+      </w:pPr>
+      <w:r>
+        <w:rPr>
+          <w:rFonts w:ascii="Cambria" w:eastAsia="Times New Roman" w:hAnsi="Cambria" w:cs="Times New Roman"/>
+          <w:color w:val="000000"/>
+          <w:lang w:val="en-US"/>
+        </w:rPr>
+        <w:t>The only Relationship Rocket has, is with Rocket Body and Rocket Engine. It is a aggregation Relationship because both Rocket Body and Rocket Engine both combine to make the rocket. However, the Rocket Body and Rocket Engine can exists even if the Rocket didn’t exist therefore we decided to go with a aggregation relationship</w:t>
+      </w:r>
+    </w:p>
+    <w:p>
+      <w:pPr>
+        <w:spacing w:line="240" w:lineRule="auto"/>
+        <w:rPr>
+          <w:rFonts w:ascii="Times New Roman" w:eastAsia="Times New Roman" w:hAnsi="Times New Roman" w:cs="Times New Roman"/>
+          <w:sz w:val="24"/>
+          <w:szCs w:val="24"/>
+          <w:lang w:val="en-US"/>
+        </w:rPr>
+      </w:pPr>
+    </w:p>
+    <w:p>
+      <w:pPr>
+        <w:spacing w:line="240" w:lineRule="auto"/>
+        <w:rPr>
+          <w:rFonts w:ascii="Times New Roman" w:eastAsia="Times New Roman" w:hAnsi="Times New Roman" w:cs="Times New Roman"/>
+          <w:sz w:val="24"/>
+          <w:szCs w:val="24"/>
+          <w:lang w:val="en-US"/>
+        </w:rPr>
+      </w:pPr>
+      <w:r>
+        <w:rPr>
+          <w:rFonts w:ascii="Cambria" w:eastAsia="Times New Roman" w:hAnsi="Cambria" w:cs="Times New Roman"/>
+          <w:color w:val="000000"/>
+          <w:u w:val="single"/>
+          <w:lang w:val="en-US"/>
+        </w:rPr>
+        <w:t>Methods/Attributes:</w:t>
+      </w:r>
+    </w:p>
+    <w:p>
+      <w:pPr>
+        <w:spacing w:line="240" w:lineRule="auto"/>
+        <w:rPr>
+          <w:rFonts w:ascii="Times New Roman" w:eastAsia="Times New Roman" w:hAnsi="Times New Roman" w:cs="Times New Roman"/>
+          <w:sz w:val="24"/>
+          <w:szCs w:val="24"/>
+          <w:lang w:val="en-US"/>
+        </w:rPr>
+      </w:pPr>
+      <w:r>
+        <w:rPr>
+          <w:rFonts w:ascii="Cambria" w:eastAsia="Times New Roman" w:hAnsi="Cambria" w:cs="Times New Roman"/>
+          <w:color w:val="000000"/>
+          <w:lang w:val="en-US"/>
+        </w:rPr>
+        <w:t>None Specified yet</w:t>
+      </w:r>
+    </w:p>
+    <w:p>
+      <w:pPr>
+        <w:spacing w:line="240" w:lineRule="auto"/>
+        <w:rPr>
+          <w:rFonts w:ascii="Times New Roman" w:eastAsia="Times New Roman" w:hAnsi="Times New Roman" w:cs="Times New Roman"/>
+          <w:sz w:val="24"/>
+          <w:szCs w:val="24"/>
+          <w:lang w:val="en-US"/>
+        </w:rPr>
+      </w:pPr>
+    </w:p>
+    <w:p>
+      <w:pPr>
+        <w:spacing w:line="240" w:lineRule="auto"/>
+        <w:rPr>
+          <w:rFonts w:ascii="Times New Roman" w:eastAsia="Times New Roman" w:hAnsi="Times New Roman" w:cs="Times New Roman"/>
+          <w:sz w:val="24"/>
+          <w:szCs w:val="24"/>
+          <w:lang w:val="en-US"/>
+        </w:rPr>
+      </w:pPr>
+      <w:r>
+        <w:rPr>
+          <w:rFonts w:ascii="Cambria" w:eastAsia="Times New Roman" w:hAnsi="Cambria" w:cs="Times New Roman"/>
+          <w:b/>
+          <w:bCs/>
+          <w:color w:val="000000"/>
+          <w:u w:val="single"/>
+          <w:lang w:val="en-US"/>
+        </w:rPr>
+        <w:t>Design Principles Followed</w:t>
+      </w:r>
+    </w:p>
+    <w:p>
+      <w:pPr>
+        <w:spacing w:line="240" w:lineRule="auto"/>
+        <w:rPr>
+          <w:rFonts w:ascii="Times New Roman" w:eastAsia="Times New Roman" w:hAnsi="Times New Roman" w:cs="Times New Roman"/>
+          <w:sz w:val="24"/>
+          <w:szCs w:val="24"/>
+          <w:lang w:val="en-US"/>
+        </w:rPr>
+      </w:pPr>
+      <w:r>
+        <w:rPr>
+          <w:rFonts w:ascii="Cambria" w:eastAsia="Times New Roman" w:hAnsi="Cambria" w:cs="Times New Roman"/>
+          <w:color w:val="000000"/>
+          <w:lang w:val="en-US"/>
+        </w:rPr>
+        <w:t>There were quite a few design principles we thought about when we were implementing the classes. First of all, if you see our class diagrams you can see that we have used the generalised classes in the Engine to create new classes to represent characters, Items and Actions of these characters. This is to not repeat code and to follow the DRY principle.</w:t>
+      </w:r>
+    </w:p>
+    <w:p>
+      <w:pPr>
+        <w:spacing w:line="240" w:lineRule="auto"/>
+        <w:rPr>
+          <w:rFonts w:ascii="Times New Roman" w:eastAsia="Times New Roman" w:hAnsi="Times New Roman" w:cs="Times New Roman"/>
+          <w:sz w:val="24"/>
+          <w:szCs w:val="24"/>
+          <w:lang w:val="en-US"/>
+        </w:rPr>
+      </w:pPr>
+    </w:p>
+    <w:p>
+      <w:pPr>
+        <w:spacing w:line="240" w:lineRule="auto"/>
+        <w:rPr>
+          <w:rFonts w:ascii="Times New Roman" w:eastAsia="Times New Roman" w:hAnsi="Times New Roman" w:cs="Times New Roman"/>
+          <w:sz w:val="24"/>
+          <w:szCs w:val="24"/>
+          <w:lang w:val="en-US"/>
+        </w:rPr>
+      </w:pPr>
+      <w:r>
+        <w:rPr>
+          <w:rFonts w:ascii="Cambria" w:eastAsia="Times New Roman" w:hAnsi="Cambria" w:cs="Times New Roman"/>
+          <w:color w:val="000000"/>
+          <w:lang w:val="en-US"/>
+        </w:rPr>
+        <w:t>Secondly, the use of interfaces reduces the dependencies between the classes because it uses a common method which can be implemented by a lot of different classes thereby reducing direct contact between classes. It also reduces the repetition of code.</w:t>
+      </w:r>
+    </w:p>
+    <w:p>
+      <w:pPr>
+        <w:spacing w:line="240" w:lineRule="auto"/>
+        <w:rPr>
+          <w:rFonts w:ascii="Times New Roman" w:eastAsia="Times New Roman" w:hAnsi="Times New Roman" w:cs="Times New Roman"/>
+          <w:sz w:val="24"/>
+          <w:szCs w:val="24"/>
+          <w:lang w:val="en-US"/>
+        </w:rPr>
+      </w:pPr>
+    </w:p>
+    <w:p>
       <w:bookmarkStart w:id="0" w:name="_GoBack"/>
       <w:bookmarkEnd w:id="0"/>
     </w:p>
-    <w:p>
-      <w:pPr>
-        <w:spacing w:line="240" w:lineRule="auto"/>
-        <w:rPr>
-          <w:rFonts w:ascii="Times New Roman" w:eastAsia="Times New Roman" w:hAnsi="Times New Roman" w:cs="Times New Roman"/>
-          <w:sz w:val="24"/>
-          <w:szCs w:val="24"/>
-          <w:lang w:val="en-US"/>
-        </w:rPr>
-      </w:pPr>
-    </w:p>
-    <w:p>
-      <w:pPr>
-        <w:spacing w:line="240" w:lineRule="auto"/>
-        <w:rPr>
-          <w:rFonts w:ascii="Times New Roman" w:eastAsia="Times New Roman" w:hAnsi="Times New Roman" w:cs="Times New Roman"/>
-          <w:sz w:val="24"/>
-          <w:szCs w:val="24"/>
-          <w:lang w:val="en-US"/>
-        </w:rPr>
-      </w:pPr>
-      <w:r>
-        <w:rPr>
-          <w:rFonts w:ascii="Cambria" w:eastAsia="Times New Roman" w:hAnsi="Cambria" w:cs="Times New Roman"/>
-          <w:color w:val="000000"/>
-          <w:u w:val="single"/>
-          <w:lang w:val="en-US"/>
-        </w:rPr>
-        <w:t>Methods/Attributes:</w:t>
-      </w:r>
-    </w:p>
-    <w:p>
-      <w:pPr>
-        <w:spacing w:line="240" w:lineRule="auto"/>
-        <w:rPr>
-          <w:rFonts w:ascii="Times New Roman" w:eastAsia="Times New Roman" w:hAnsi="Times New Roman" w:cs="Times New Roman"/>
-          <w:sz w:val="24"/>
-          <w:szCs w:val="24"/>
-          <w:lang w:val="en-US"/>
-        </w:rPr>
-      </w:pPr>
-      <w:r>
-        <w:rPr>
-          <w:rFonts w:ascii="Cambria" w:eastAsia="Times New Roman" w:hAnsi="Cambria" w:cs="Times New Roman"/>
-          <w:color w:val="000000"/>
-          <w:lang w:val="en-US"/>
-        </w:rPr>
-        <w:t xml:space="preserve">- Inherited Attributes from the </w:t>
-      </w:r>
-      <w:r>
-        <w:rPr>
-          <w:rFonts w:ascii="Cambria" w:eastAsia="Times New Roman" w:hAnsi="Cambria" w:cs="Times New Roman"/>
-          <w:color w:val="FF0000"/>
-          <w:lang w:val="en-US"/>
-        </w:rPr>
-        <w:t>Location</w:t>
-      </w:r>
-      <w:r>
-        <w:rPr>
-          <w:rFonts w:ascii="Cambria" w:eastAsia="Times New Roman" w:hAnsi="Cambria" w:cs="Times New Roman"/>
-          <w:color w:val="000000"/>
-          <w:lang w:val="en-US"/>
-        </w:rPr>
-        <w:t xml:space="preserve"> Class.</w:t>
-      </w:r>
-    </w:p>
-    <w:p>
-      <w:pPr>
-        <w:spacing w:line="240" w:lineRule="auto"/>
-        <w:rPr>
-          <w:rFonts w:ascii="Times New Roman" w:eastAsia="Times New Roman" w:hAnsi="Times New Roman" w:cs="Times New Roman"/>
-          <w:sz w:val="24"/>
-          <w:szCs w:val="24"/>
-          <w:lang w:val="en-US"/>
-        </w:rPr>
-      </w:pPr>
-      <w:r>
-        <w:rPr>
-          <w:rFonts w:ascii="Cambria" w:eastAsia="Times New Roman" w:hAnsi="Cambria" w:cs="Times New Roman"/>
-          <w:color w:val="000000"/>
-          <w:lang w:val="en-US"/>
-        </w:rPr>
-        <w:t xml:space="preserve">+ Inherited Methods from the </w:t>
-      </w:r>
-      <w:r>
-        <w:rPr>
-          <w:rFonts w:ascii="Cambria" w:eastAsia="Times New Roman" w:hAnsi="Cambria" w:cs="Times New Roman"/>
-          <w:color w:val="FF0000"/>
-          <w:lang w:val="en-US"/>
-        </w:rPr>
-        <w:t>Location</w:t>
-      </w:r>
-      <w:r>
-        <w:rPr>
-          <w:rFonts w:ascii="Cambria" w:eastAsia="Times New Roman" w:hAnsi="Cambria" w:cs="Times New Roman"/>
-          <w:color w:val="000000"/>
-          <w:lang w:val="en-US"/>
-        </w:rPr>
-        <w:t xml:space="preserve"> Class.</w:t>
-      </w:r>
-    </w:p>
-    <w:p>
-      <w:pPr>
-        <w:spacing w:line="240" w:lineRule="auto"/>
-        <w:rPr>
-          <w:rFonts w:ascii="Times New Roman" w:eastAsia="Times New Roman" w:hAnsi="Times New Roman" w:cs="Times New Roman"/>
-          <w:sz w:val="24"/>
-          <w:szCs w:val="24"/>
-          <w:lang w:val="en-US"/>
-        </w:rPr>
-      </w:pPr>
-    </w:p>
-    <w:p>
-      <w:pPr>
-        <w:spacing w:line="240" w:lineRule="auto"/>
-        <w:rPr>
-          <w:rFonts w:ascii="Times New Roman" w:eastAsia="Times New Roman" w:hAnsi="Times New Roman" w:cs="Times New Roman"/>
-          <w:sz w:val="24"/>
-          <w:szCs w:val="24"/>
-          <w:lang w:val="en-US"/>
-        </w:rPr>
-      </w:pPr>
-      <w:r>
-        <w:rPr>
-          <w:rFonts w:ascii="Cambria" w:eastAsia="Times New Roman" w:hAnsi="Cambria" w:cs="Times New Roman"/>
-          <w:b/>
-          <w:bCs/>
-          <w:color w:val="000000"/>
-          <w:u w:val="single"/>
-          <w:lang w:val="en-US"/>
-        </w:rPr>
-        <w:t>Rocket Class:</w:t>
-      </w:r>
-    </w:p>
-    <w:p>
-      <w:pPr>
-        <w:spacing w:line="240" w:lineRule="auto"/>
-        <w:rPr>
-          <w:rFonts w:ascii="Times New Roman" w:eastAsia="Times New Roman" w:hAnsi="Times New Roman" w:cs="Times New Roman"/>
-          <w:sz w:val="24"/>
-          <w:szCs w:val="24"/>
-          <w:lang w:val="en-US"/>
-        </w:rPr>
-      </w:pPr>
-      <w:r>
-        <w:rPr>
-          <w:rFonts w:ascii="Cambria" w:eastAsia="Times New Roman" w:hAnsi="Cambria" w:cs="Times New Roman"/>
-          <w:color w:val="000000"/>
-          <w:lang w:val="en-US"/>
-        </w:rPr>
-        <w:t>This class</w:t>
-      </w:r>
-    </w:p>
-    <w:p>
-      <w:pPr>
-        <w:spacing w:line="240" w:lineRule="auto"/>
-        <w:rPr>
-          <w:rFonts w:ascii="Times New Roman" w:eastAsia="Times New Roman" w:hAnsi="Times New Roman" w:cs="Times New Roman"/>
-          <w:sz w:val="24"/>
-          <w:szCs w:val="24"/>
-          <w:lang w:val="en-US"/>
-        </w:rPr>
-      </w:pPr>
-    </w:p>
-    <w:p/>
     <w:sectPr>
       <w:headerReference w:type="default" r:id="rId6"/>
       <w:pgSz w:w="11909" w:h="16834"/>

</xml_diff>